<commit_message>
add user completed ..
</commit_message>
<xml_diff>
--- a/project_proposal.docx
+++ b/project_proposal.docx
@@ -115,7 +115,7 @@
     <w:p>
       <w:pPr>
         <w:spacing w:after="0"/>
-        <w:jc w:val="right"/>
+        <w:jc w:val="center"/>
       </w:pPr>
       <w:r>
         <w:rPr>
@@ -124,7 +124,7 @@
           <w:color w:val="808080"/>
           <w:sz w:val="44"/>
         </w:rPr>
-        <w:t xml:space="preserve">SOFTWARE DEVELOPMENT PROPOSAL </w:t>
+        <w:t xml:space="preserve">                   FLATS BOOKING SYSTEM</w:t>
       </w:r>
     </w:p>
     <w:p>
@@ -228,6 +228,12 @@
         <w:spacing w:after="0"/>
         <w:ind w:left="1923" w:right="1" w:hanging="10"/>
         <w:jc w:val="center"/>
+        <w:rPr>
+          <w:rFonts w:ascii="Century Gothic" w:eastAsia="Century Gothic" w:hAnsi="Century Gothic" w:cs="Century Gothic"/>
+          <w:b/>
+          <w:color w:val="808080"/>
+          <w:sz w:val="44"/>
+        </w:rPr>
       </w:pPr>
       <w:proofErr w:type="spellStart"/>
       <w:r>
@@ -249,6 +255,26 @@
         </w:rPr>
         <w:t xml:space="preserve"> Rasheed</w:t>
       </w:r>
+    </w:p>
+    <w:p>
+      <w:pPr>
+        <w:spacing w:after="0"/>
+        <w:ind w:left="1923" w:right="1" w:hanging="10"/>
+        <w:jc w:val="center"/>
+        <w:rPr>
+          <w:rFonts w:ascii="Century Gothic" w:eastAsia="Century Gothic" w:hAnsi="Century Gothic" w:cs="Century Gothic"/>
+          <w:b/>
+          <w:color w:val="808080"/>
+          <w:sz w:val="44"/>
+        </w:rPr>
+      </w:pPr>
+    </w:p>
+    <w:p>
+      <w:pPr>
+        <w:spacing w:after="0"/>
+        <w:ind w:left="1923" w:right="1" w:hanging="10"/>
+        <w:jc w:val="center"/>
+      </w:pPr>
     </w:p>
     <w:p>
       <w:pPr>
@@ -417,9 +443,7 @@
         <w:tblW w:w="11440" w:type="dxa"/>
         <w:tblInd w:w="6" w:type="dxa"/>
         <w:tblCellMar>
-          <w:top w:w="0" w:type="dxa"/>
           <w:left w:w="107" w:type="dxa"/>
-          <w:bottom w:w="0" w:type="dxa"/>
           <w:right w:w="60" w:type="dxa"/>
         </w:tblCellMar>
         <w:tblLook w:val="04A0" w:firstRow="1" w:lastRow="0" w:firstColumn="1" w:lastColumn="0" w:noHBand="0" w:noVBand="1"/>
@@ -448,7 +472,6 @@
           </w:tcPr>
           <w:p>
             <w:pPr>
-              <w:spacing w:after="0"/>
               <w:ind w:right="50"/>
               <w:jc w:val="right"/>
             </w:pPr>
@@ -459,6 +482,7 @@
                 <w:color w:val="FFFFFF"/>
                 <w:sz w:val="16"/>
               </w:rPr>
+              <w:lastRenderedPageBreak/>
               <w:t xml:space="preserve">PROJECT NAME </w:t>
             </w:r>
           </w:p>
@@ -477,7 +501,6 @@
           </w:tcPr>
           <w:p>
             <w:pPr>
-              <w:spacing w:after="0"/>
               <w:ind w:left="182"/>
             </w:pPr>
             <w:r>
@@ -541,7 +564,6 @@
           </w:tcPr>
           <w:p>
             <w:pPr>
-              <w:spacing w:after="0"/>
               <w:ind w:right="50"/>
               <w:jc w:val="right"/>
             </w:pPr>
@@ -569,9 +591,6 @@
             <w:vAlign w:val="center"/>
           </w:tcPr>
           <w:p>
-            <w:pPr>
-              <w:spacing w:after="0"/>
-            </w:pPr>
             <w:r>
               <w:rPr>
                 <w:rFonts w:ascii="Century Gothic" w:eastAsia="Century Gothic" w:hAnsi="Century Gothic" w:cs="Century Gothic"/>
@@ -602,7 +621,6 @@
           </w:tcPr>
           <w:p>
             <w:pPr>
-              <w:spacing w:after="0"/>
               <w:ind w:right="55"/>
               <w:jc w:val="right"/>
             </w:pPr>
@@ -613,7 +631,7 @@
                 <w:color w:val="FFFFFF"/>
                 <w:sz w:val="16"/>
               </w:rPr>
-              <w:t xml:space="preserve">DATE </w:t>
+              <w:t>Designation</w:t>
             </w:r>
           </w:p>
         </w:tc>
@@ -630,15 +648,26 @@
             <w:vAlign w:val="center"/>
           </w:tcPr>
           <w:p>
-            <w:pPr>
-              <w:spacing w:after="0"/>
-            </w:pPr>
-            <w:r>
-              <w:rPr>
-                <w:rFonts w:ascii="Century Gothic" w:eastAsia="Century Gothic" w:hAnsi="Century Gothic" w:cs="Century Gothic"/>
-                <w:sz w:val="18"/>
-              </w:rPr>
-              <w:t>10Aug 2020</w:t>
+            <w:r>
+              <w:rPr>
+                <w:rFonts w:ascii="Century Gothic" w:eastAsia="Century Gothic" w:hAnsi="Century Gothic" w:cs="Century Gothic"/>
+                <w:sz w:val="18"/>
+              </w:rPr>
+              <w:t>10</w:t>
+            </w:r>
+            <w:r>
+              <w:rPr>
+                <w:rFonts w:ascii="Century Gothic" w:eastAsia="Century Gothic" w:hAnsi="Century Gothic" w:cs="Century Gothic"/>
+                <w:sz w:val="18"/>
+              </w:rPr>
+              <w:t xml:space="preserve"> </w:t>
+            </w:r>
+            <w:r>
+              <w:rPr>
+                <w:rFonts w:ascii="Century Gothic" w:eastAsia="Century Gothic" w:hAnsi="Century Gothic" w:cs="Century Gothic"/>
+                <w:sz w:val="18"/>
+              </w:rPr>
+              <w:t>Aug 2020</w:t>
             </w:r>
           </w:p>
         </w:tc>
@@ -661,7 +690,6 @@
           </w:tcPr>
           <w:p>
             <w:pPr>
-              <w:spacing w:after="0"/>
               <w:ind w:right="52"/>
               <w:jc w:val="right"/>
             </w:pPr>
@@ -672,7 +700,6 @@
                 <w:color w:val="FFFFFF"/>
                 <w:sz w:val="16"/>
               </w:rPr>
-              <w:lastRenderedPageBreak/>
               <w:t xml:space="preserve">SUBMITTED TO </w:t>
             </w:r>
           </w:p>
@@ -690,9 +717,6 @@
             <w:vAlign w:val="center"/>
           </w:tcPr>
           <w:p>
-            <w:pPr>
-              <w:spacing w:after="0"/>
-            </w:pPr>
             <w:proofErr w:type="spellStart"/>
             <w:r>
               <w:rPr>
@@ -732,7 +756,6 @@
           </w:tcPr>
           <w:p>
             <w:pPr>
-              <w:spacing w:after="0"/>
               <w:ind w:right="53"/>
               <w:jc w:val="right"/>
             </w:pPr>
@@ -743,7 +766,16 @@
                 <w:color w:val="FFFFFF"/>
                 <w:sz w:val="16"/>
               </w:rPr>
-              <w:t xml:space="preserve">COMPANY </w:t>
+              <w:t>Designation</w:t>
+            </w:r>
+            <w:r>
+              <w:rPr>
+                <w:rFonts w:ascii="Century Gothic" w:eastAsia="Century Gothic" w:hAnsi="Century Gothic" w:cs="Century Gothic"/>
+                <w:b/>
+                <w:color w:val="FFFFFF"/>
+                <w:sz w:val="16"/>
+              </w:rPr>
+              <w:t xml:space="preserve"> </w:t>
             </w:r>
           </w:p>
         </w:tc>
@@ -761,7 +793,6 @@
           </w:tcPr>
           <w:p>
             <w:pPr>
-              <w:spacing w:after="0"/>
               <w:ind w:left="182"/>
             </w:pPr>
             <w:r>
@@ -792,7 +823,6 @@
           </w:tcPr>
           <w:p>
             <w:pPr>
-              <w:spacing w:after="0"/>
               <w:ind w:right="52"/>
               <w:jc w:val="right"/>
             </w:pPr>
@@ -820,7 +850,6 @@
           </w:tcPr>
           <w:p>
             <w:pPr>
-              <w:spacing w:after="0"/>
               <w:ind w:left="182"/>
             </w:pPr>
             <w:r>
@@ -846,7 +875,6 @@
           </w:tcPr>
           <w:p>
             <w:pPr>
-              <w:spacing w:after="0"/>
               <w:ind w:right="53"/>
               <w:jc w:val="right"/>
             </w:pPr>
@@ -872,11 +900,7 @@
             </w:tcBorders>
             <w:vAlign w:val="center"/>
           </w:tcPr>
-          <w:p>
-            <w:pPr>
-              <w:spacing w:after="0"/>
-            </w:pPr>
-          </w:p>
+          <w:p/>
         </w:tc>
       </w:tr>
     </w:tbl>
@@ -900,9 +924,7 @@
         <w:tblW w:w="11440" w:type="dxa"/>
         <w:tblInd w:w="6" w:type="dxa"/>
         <w:tblCellMar>
-          <w:top w:w="0" w:type="dxa"/>
           <w:left w:w="106" w:type="dxa"/>
-          <w:bottom w:w="0" w:type="dxa"/>
           <w:right w:w="61" w:type="dxa"/>
         </w:tblCellMar>
         <w:tblLook w:val="04A0" w:firstRow="1" w:lastRow="0" w:firstColumn="1" w:lastColumn="0" w:noHBand="0" w:noVBand="1"/>
@@ -931,7 +953,6 @@
           </w:tcPr>
           <w:p>
             <w:pPr>
-              <w:spacing w:after="0"/>
               <w:ind w:right="48"/>
               <w:jc w:val="right"/>
             </w:pPr>
@@ -960,7 +981,6 @@
           </w:tcPr>
           <w:p>
             <w:pPr>
-              <w:spacing w:after="0"/>
               <w:ind w:left="182"/>
             </w:pPr>
             <w:r>
@@ -993,7 +1013,6 @@
           </w:tcPr>
           <w:p>
             <w:pPr>
-              <w:spacing w:after="0"/>
               <w:ind w:right="53"/>
               <w:jc w:val="right"/>
             </w:pPr>
@@ -1004,7 +1023,7 @@
                 <w:color w:val="FFFFFF"/>
                 <w:sz w:val="16"/>
               </w:rPr>
-              <w:t xml:space="preserve">COMPANY </w:t>
+              <w:t>Designation</w:t>
             </w:r>
           </w:p>
         </w:tc>
@@ -1022,7 +1041,6 @@
           </w:tcPr>
           <w:p>
             <w:pPr>
-              <w:spacing w:after="0"/>
               <w:ind w:left="182"/>
             </w:pPr>
             <w:r>
@@ -1060,7 +1078,6 @@
           </w:tcPr>
           <w:p>
             <w:pPr>
-              <w:spacing w:after="0"/>
               <w:ind w:right="49"/>
               <w:jc w:val="right"/>
             </w:pPr>
@@ -1088,7 +1105,6 @@
           </w:tcPr>
           <w:p>
             <w:pPr>
-              <w:spacing w:after="0"/>
               <w:ind w:left="182"/>
             </w:pPr>
             <w:r>
@@ -1114,9 +1130,6 @@
             <w:vAlign w:val="center"/>
           </w:tcPr>
           <w:p>
-            <w:pPr>
-              <w:spacing w:after="0"/>
-            </w:pPr>
             <w:r>
               <w:rPr>
                 <w:rFonts w:ascii="Century Gothic" w:eastAsia="Century Gothic" w:hAnsi="Century Gothic" w:cs="Century Gothic"/>
@@ -1141,9 +1154,6 @@
             <w:vAlign w:val="center"/>
           </w:tcPr>
           <w:p>
-            <w:pPr>
-              <w:spacing w:after="0"/>
-            </w:pPr>
             <w:r>
               <w:rPr>
                 <w:rFonts w:ascii="Century Gothic" w:eastAsia="Century Gothic" w:hAnsi="Century Gothic" w:cs="Century Gothic"/>
@@ -1158,15 +1168,13 @@
               </w:rPr>
               <w:t xml:space="preserve">University Of </w:t>
             </w:r>
-            <w:proofErr w:type="spellStart"/>
-            <w:r>
-              <w:rPr>
-                <w:rFonts w:ascii="Century Gothic" w:eastAsia="Century Gothic" w:hAnsi="Century Gothic" w:cs="Century Gothic"/>
-                <w:sz w:val="18"/>
-              </w:rPr>
-              <w:t>karachi</w:t>
-            </w:r>
-            <w:proofErr w:type="spellEnd"/>
+            <w:r>
+              <w:rPr>
+                <w:rFonts w:ascii="Century Gothic" w:eastAsia="Century Gothic" w:hAnsi="Century Gothic" w:cs="Century Gothic"/>
+                <w:sz w:val="18"/>
+              </w:rPr>
+              <w:t>Karachi</w:t>
+            </w:r>
           </w:p>
         </w:tc>
       </w:tr>
@@ -1188,7 +1196,6 @@
           </w:tcPr>
           <w:p>
             <w:pPr>
-              <w:spacing w:after="0"/>
               <w:ind w:right="52"/>
               <w:jc w:val="right"/>
             </w:pPr>
@@ -1216,7 +1223,6 @@
           </w:tcPr>
           <w:p>
             <w:pPr>
-              <w:spacing w:after="0"/>
               <w:ind w:left="182"/>
             </w:pPr>
             <w:r>
@@ -1292,7 +1298,6 @@
         <w:tblCellMar>
           <w:top w:w="132" w:type="dxa"/>
           <w:left w:w="109" w:type="dxa"/>
-          <w:bottom w:w="0" w:type="dxa"/>
           <w:right w:w="91" w:type="dxa"/>
         </w:tblCellMar>
         <w:tblLook w:val="04A0" w:firstRow="1" w:lastRow="0" w:firstColumn="1" w:lastColumn="0" w:noHBand="0" w:noVBand="1"/>
@@ -1317,7 +1322,6 @@
           </w:tcPr>
           <w:p>
             <w:pPr>
-              <w:spacing w:after="0"/>
               <w:ind w:right="8"/>
               <w:jc w:val="center"/>
             </w:pPr>
@@ -1350,7 +1354,6 @@
           </w:tcPr>
           <w:p>
             <w:pPr>
-              <w:spacing w:after="0"/>
               <w:jc w:val="both"/>
             </w:pPr>
             <w:r>
@@ -1358,30 +1361,56 @@
                 <w:rFonts w:ascii="Century Gothic" w:eastAsia="Century Gothic" w:hAnsi="Century Gothic" w:cs="Century Gothic"/>
                 <w:sz w:val="18"/>
               </w:rPr>
-              <w:t xml:space="preserve">    A responsive web application </w:t>
-            </w:r>
-            <w:r>
-              <w:rPr>
-                <w:rFonts w:ascii="Century Gothic" w:eastAsia="Century Gothic" w:hAnsi="Century Gothic" w:cs="Century Gothic"/>
-                <w:sz w:val="18"/>
-              </w:rPr>
-              <w:t>that will be used to organize</w:t>
-            </w:r>
-            <w:r>
-              <w:rPr>
-                <w:rFonts w:ascii="Century Gothic" w:eastAsia="Century Gothic" w:hAnsi="Century Gothic" w:cs="Century Gothic"/>
-                <w:sz w:val="18"/>
-              </w:rPr>
-              <w:t>, sh</w:t>
-            </w:r>
-            <w:bookmarkStart w:id="0" w:name="_GoBack"/>
-            <w:bookmarkEnd w:id="0"/>
-            <w:r>
-              <w:rPr>
-                <w:rFonts w:ascii="Century Gothic" w:eastAsia="Century Gothic" w:hAnsi="Century Gothic" w:cs="Century Gothic"/>
-                <w:sz w:val="18"/>
-              </w:rPr>
-              <w:t xml:space="preserve">are and follow up research work. On this platform researchers and scholars will be able to connect with each other and support each other’s work </w:t>
+              <w:t xml:space="preserve">    A web application </w:t>
+            </w:r>
+            <w:r>
+              <w:rPr>
+                <w:rFonts w:ascii="Century Gothic" w:eastAsia="Century Gothic" w:hAnsi="Century Gothic" w:cs="Century Gothic"/>
+                <w:sz w:val="18"/>
+              </w:rPr>
+              <w:t>that will be used by builders and developers to keep track of all flats</w:t>
+            </w:r>
+            <w:r>
+              <w:rPr>
+                <w:rFonts w:ascii="Century Gothic" w:eastAsia="Century Gothic" w:hAnsi="Century Gothic" w:cs="Century Gothic"/>
+                <w:sz w:val="18"/>
+              </w:rPr>
+              <w:t xml:space="preserve"> in project</w:t>
+            </w:r>
+            <w:r>
+              <w:rPr>
+                <w:rFonts w:ascii="Century Gothic" w:eastAsia="Century Gothic" w:hAnsi="Century Gothic" w:cs="Century Gothic"/>
+                <w:sz w:val="18"/>
+              </w:rPr>
+              <w:t>. Allow</w:t>
+            </w:r>
+            <w:r>
+              <w:rPr>
+                <w:rFonts w:ascii="Century Gothic" w:eastAsia="Century Gothic" w:hAnsi="Century Gothic" w:cs="Century Gothic"/>
+                <w:sz w:val="18"/>
+              </w:rPr>
+              <w:t>ing</w:t>
+            </w:r>
+            <w:r>
+              <w:rPr>
+                <w:rFonts w:ascii="Century Gothic" w:eastAsia="Century Gothic" w:hAnsi="Century Gothic" w:cs="Century Gothic"/>
+                <w:sz w:val="18"/>
+              </w:rPr>
+              <w:t xml:space="preserve"> users to save all the information about the flats, their customers and the installments of the related customer’s flats. </w:t>
+            </w:r>
+            <w:r>
+              <w:rPr>
+                <w:rFonts w:ascii="Century Gothic" w:eastAsia="Century Gothic" w:hAnsi="Century Gothic" w:cs="Century Gothic"/>
+                <w:sz w:val="18"/>
+              </w:rPr>
+              <w:t>They can also save of</w:t>
+            </w:r>
+            <w:r>
+              <w:rPr>
+                <w:rFonts w:ascii="Century Gothic" w:eastAsia="Century Gothic" w:hAnsi="Century Gothic" w:cs="Century Gothic"/>
+                <w:sz w:val="18"/>
+              </w:rPr>
+              <w:t xml:space="preserve"> the record of query customers. Moreover they can add multiple users and users can sign in to use the application.</w:t>
             </w:r>
           </w:p>
         </w:tc>
@@ -1403,7 +1432,6 @@
           </w:tcPr>
           <w:p>
             <w:pPr>
-              <w:spacing w:after="0"/>
               <w:ind w:right="20"/>
               <w:jc w:val="center"/>
             </w:pPr>
@@ -1440,7 +1468,6 @@
                 <w:ilvl w:val="0"/>
                 <w:numId w:val="1"/>
               </w:numPr>
-              <w:spacing w:after="0"/>
               <w:ind w:hanging="360"/>
             </w:pPr>
             <w:r>
@@ -1457,7 +1484,6 @@
                 <w:ilvl w:val="0"/>
                 <w:numId w:val="1"/>
               </w:numPr>
-              <w:spacing w:after="0"/>
               <w:ind w:hanging="360"/>
             </w:pPr>
             <w:r>
@@ -1465,7 +1491,7 @@
                 <w:rFonts w:ascii="Century Gothic" w:eastAsia="Century Gothic" w:hAnsi="Century Gothic" w:cs="Century Gothic"/>
                 <w:sz w:val="18"/>
               </w:rPr>
-              <w:t xml:space="preserve">User Profile </w:t>
+              <w:t>Flats Details</w:t>
             </w:r>
           </w:p>
           <w:p>
@@ -1474,7 +1500,6 @@
                 <w:ilvl w:val="0"/>
                 <w:numId w:val="1"/>
               </w:numPr>
-              <w:spacing w:after="0"/>
               <w:ind w:hanging="360"/>
             </w:pPr>
             <w:r>
@@ -1482,14 +1507,7 @@
                 <w:rFonts w:ascii="Century Gothic" w:eastAsia="Century Gothic" w:hAnsi="Century Gothic" w:cs="Century Gothic"/>
                 <w:sz w:val="18"/>
               </w:rPr>
-              <w:t xml:space="preserve">Create, Read, Update, </w:t>
-            </w:r>
-            <w:r>
-              <w:rPr>
-                <w:rFonts w:ascii="Century Gothic" w:eastAsia="Century Gothic" w:hAnsi="Century Gothic" w:cs="Century Gothic"/>
-                <w:sz w:val="18"/>
-              </w:rPr>
-              <w:t xml:space="preserve">Delete and Share Scholarly Articles </w:t>
+              <w:t>Customers Details</w:t>
             </w:r>
           </w:p>
           <w:p>
@@ -1498,7 +1516,6 @@
                 <w:ilvl w:val="0"/>
                 <w:numId w:val="1"/>
               </w:numPr>
-              <w:spacing w:after="0"/>
               <w:ind w:hanging="360"/>
             </w:pPr>
             <w:r>
@@ -1506,7 +1523,7 @@
                 <w:rFonts w:ascii="Century Gothic" w:eastAsia="Century Gothic" w:hAnsi="Century Gothic" w:cs="Century Gothic"/>
                 <w:sz w:val="18"/>
               </w:rPr>
-              <w:t xml:space="preserve">Admin Panel (Super User) </w:t>
+              <w:t>Query Customers Details</w:t>
             </w:r>
           </w:p>
           <w:p>
@@ -1515,7 +1532,6 @@
                 <w:ilvl w:val="0"/>
                 <w:numId w:val="1"/>
               </w:numPr>
-              <w:spacing w:after="0"/>
               <w:ind w:hanging="360"/>
             </w:pPr>
             <w:r>
@@ -1523,7 +1539,14 @@
                 <w:rFonts w:ascii="Century Gothic" w:eastAsia="Century Gothic" w:hAnsi="Century Gothic" w:cs="Century Gothic"/>
                 <w:sz w:val="18"/>
               </w:rPr>
-              <w:t xml:space="preserve">Notifications </w:t>
+              <w:t xml:space="preserve">Installments Details </w:t>
+            </w:r>
+            <w:r>
+              <w:rPr>
+                <w:rFonts w:ascii="Century Gothic" w:eastAsia="Century Gothic" w:hAnsi="Century Gothic" w:cs="Century Gothic"/>
+                <w:sz w:val="18"/>
+              </w:rPr>
+              <w:t xml:space="preserve"> </w:t>
             </w:r>
           </w:p>
           <w:p>
@@ -1532,7 +1555,6 @@
                 <w:ilvl w:val="0"/>
                 <w:numId w:val="1"/>
               </w:numPr>
-              <w:spacing w:after="0"/>
               <w:ind w:hanging="360"/>
             </w:pPr>
             <w:r>
@@ -1540,12 +1562,66 @@
                 <w:rFonts w:ascii="Century Gothic" w:eastAsia="Century Gothic" w:hAnsi="Century Gothic" w:cs="Century Gothic"/>
                 <w:sz w:val="18"/>
               </w:rPr>
-              <w:t xml:space="preserve">Premium account </w:t>
-            </w:r>
-          </w:p>
-          <w:p>
-            <w:pPr>
-              <w:spacing w:after="0"/>
+              <w:t xml:space="preserve">Add Flats </w:t>
+            </w:r>
+          </w:p>
+          <w:p>
+            <w:pPr>
+              <w:numPr>
+                <w:ilvl w:val="0"/>
+                <w:numId w:val="1"/>
+              </w:numPr>
+              <w:ind w:hanging="360"/>
+            </w:pPr>
+            <w:r>
+              <w:rPr>
+                <w:rFonts w:ascii="Century Gothic" w:eastAsia="Century Gothic" w:hAnsi="Century Gothic" w:cs="Century Gothic"/>
+                <w:sz w:val="18"/>
+              </w:rPr>
+              <w:t>Add  Customers and Flats bookings</w:t>
+            </w:r>
+          </w:p>
+          <w:p>
+            <w:pPr>
+              <w:numPr>
+                <w:ilvl w:val="0"/>
+                <w:numId w:val="1"/>
+              </w:numPr>
+              <w:ind w:hanging="360"/>
+            </w:pPr>
+            <w:r>
+              <w:rPr>
+                <w:rFonts w:ascii="Century Gothic" w:eastAsia="Century Gothic" w:hAnsi="Century Gothic" w:cs="Century Gothic"/>
+                <w:sz w:val="18"/>
+              </w:rPr>
+              <w:t>Add Query Customers Details</w:t>
+            </w:r>
+          </w:p>
+          <w:p>
+            <w:pPr>
+              <w:numPr>
+                <w:ilvl w:val="0"/>
+                <w:numId w:val="1"/>
+              </w:numPr>
+              <w:ind w:hanging="360"/>
+            </w:pPr>
+            <w:r>
+              <w:rPr>
+                <w:rFonts w:ascii="Century Gothic" w:eastAsia="Century Gothic" w:hAnsi="Century Gothic" w:cs="Century Gothic"/>
+                <w:sz w:val="18"/>
+              </w:rPr>
+              <w:t xml:space="preserve">Record for </w:t>
+            </w:r>
+            <w:r>
+              <w:rPr>
+                <w:rFonts w:ascii="Century Gothic" w:eastAsia="Century Gothic" w:hAnsi="Century Gothic" w:cs="Century Gothic"/>
+                <w:sz w:val="18"/>
+              </w:rPr>
+              <w:t>Installments</w:t>
+            </w:r>
+          </w:p>
+          <w:p>
+            <w:pPr>
               <w:ind w:left="720"/>
             </w:pPr>
             <w:r>
@@ -1581,7 +1657,6 @@
         <w:tblCellMar>
           <w:top w:w="47" w:type="dxa"/>
           <w:left w:w="109" w:type="dxa"/>
-          <w:bottom w:w="0" w:type="dxa"/>
           <w:right w:w="74" w:type="dxa"/>
         </w:tblCellMar>
         <w:tblLook w:val="04A0" w:firstRow="1" w:lastRow="0" w:firstColumn="1" w:lastColumn="0" w:noHBand="0" w:noVBand="1"/>
@@ -1606,7 +1681,6 @@
           </w:tcPr>
           <w:p>
             <w:pPr>
-              <w:spacing w:after="0"/>
               <w:ind w:right="29"/>
               <w:jc w:val="center"/>
             </w:pPr>
@@ -1638,9 +1712,6 @@
             <w:vAlign w:val="center"/>
           </w:tcPr>
           <w:p>
-            <w:pPr>
-              <w:spacing w:after="0"/>
-            </w:pPr>
             <w:r>
               <w:rPr>
                 <w:rFonts w:ascii="Century Gothic" w:eastAsia="Century Gothic" w:hAnsi="Century Gothic" w:cs="Century Gothic"/>
@@ -1653,7 +1724,23 @@
                 <w:rFonts w:ascii="Century Gothic" w:eastAsia="Century Gothic" w:hAnsi="Century Gothic" w:cs="Century Gothic"/>
                 <w:sz w:val="18"/>
               </w:rPr>
-              <w:t xml:space="preserve">mobile, tablets and desktop. </w:t>
+              <w:t xml:space="preserve">mobile, tablets and desktop. Software is compatible for handling all kind of errors if any user enters incorrect information, it will not allow users to enter incorrect information and shows the user friendly errors so, </w:t>
+            </w:r>
+            <w:proofErr w:type="gramStart"/>
+            <w:r>
+              <w:rPr>
+                <w:rFonts w:ascii="Century Gothic" w:eastAsia="Century Gothic" w:hAnsi="Century Gothic" w:cs="Century Gothic"/>
+                <w:sz w:val="18"/>
+              </w:rPr>
+              <w:t>they</w:t>
+            </w:r>
+            <w:proofErr w:type="gramEnd"/>
+            <w:r>
+              <w:rPr>
+                <w:rFonts w:ascii="Century Gothic" w:eastAsia="Century Gothic" w:hAnsi="Century Gothic" w:cs="Century Gothic"/>
+                <w:sz w:val="18"/>
+              </w:rPr>
+              <w:t xml:space="preserve"> can easily correct their mistakes.</w:t>
             </w:r>
           </w:p>
         </w:tc>
@@ -1675,7 +1762,6 @@
           </w:tcPr>
           <w:p>
             <w:pPr>
-              <w:spacing w:after="0"/>
               <w:ind w:right="34"/>
               <w:jc w:val="center"/>
             </w:pPr>
@@ -1706,9 +1792,6 @@
             </w:tcBorders>
           </w:tcPr>
           <w:p>
-            <w:pPr>
-              <w:spacing w:after="0"/>
-            </w:pPr>
             <w:r>
               <w:rPr>
                 <w:rFonts w:ascii="Century Gothic" w:eastAsia="Century Gothic" w:hAnsi="Century Gothic" w:cs="Century Gothic"/>
@@ -1718,9 +1801,6 @@
             </w:r>
           </w:p>
           <w:p>
-            <w:pPr>
-              <w:spacing w:after="0"/>
-            </w:pPr>
             <w:r>
               <w:rPr>
                 <w:rFonts w:ascii="Century Gothic" w:eastAsia="Century Gothic" w:hAnsi="Century Gothic" w:cs="Century Gothic"/>
@@ -1748,7 +1828,6 @@
                 <w:ilvl w:val="0"/>
                 <w:numId w:val="2"/>
               </w:numPr>
-              <w:spacing w:after="0"/>
               <w:ind w:left="1440" w:hanging="360"/>
             </w:pPr>
             <w:proofErr w:type="spellStart"/>
@@ -1774,7 +1853,6 @@
                 <w:ilvl w:val="0"/>
                 <w:numId w:val="2"/>
               </w:numPr>
-              <w:spacing w:after="0"/>
               <w:ind w:left="1440" w:hanging="360"/>
             </w:pPr>
             <w:r>
@@ -1791,7 +1869,6 @@
                 <w:ilvl w:val="0"/>
                 <w:numId w:val="2"/>
               </w:numPr>
-              <w:spacing w:after="0"/>
               <w:ind w:left="1440" w:hanging="360"/>
             </w:pPr>
             <w:proofErr w:type="spellStart"/>
@@ -1817,7 +1894,6 @@
                 <w:ilvl w:val="0"/>
                 <w:numId w:val="2"/>
               </w:numPr>
-              <w:spacing w:after="0"/>
               <w:ind w:left="1440" w:hanging="360"/>
             </w:pPr>
             <w:r>
@@ -1829,21 +1905,6 @@
             </w:r>
           </w:p>
           <w:p>
-            <w:pPr>
-              <w:spacing w:after="0"/>
-            </w:pPr>
-            <w:r>
-              <w:rPr>
-                <w:rFonts w:ascii="Century Gothic" w:eastAsia="Century Gothic" w:hAnsi="Century Gothic" w:cs="Century Gothic"/>
-                <w:sz w:val="18"/>
-              </w:rPr>
-              <w:t xml:space="preserve"> </w:t>
-            </w:r>
-          </w:p>
-          <w:p>
-            <w:pPr>
-              <w:spacing w:after="0"/>
-            </w:pPr>
             <w:r>
               <w:rPr>
                 <w:rFonts w:ascii="Century Gothic" w:eastAsia="Century Gothic" w:hAnsi="Century Gothic" w:cs="Century Gothic"/>
@@ -1855,6 +1916,12 @@
         </w:tc>
       </w:tr>
     </w:tbl>
+    <w:p>
+      <w:pPr>
+        <w:spacing w:after="0"/>
+        <w:jc w:val="both"/>
+      </w:pPr>
+    </w:p>
     <w:p>
       <w:pPr>
         <w:spacing w:after="0"/>
@@ -1866,35 +1933,6 @@
           <w:b/>
           <w:color w:val="495241"/>
         </w:rPr>
-        <w:t xml:space="preserve"> </w:t>
-      </w:r>
-    </w:p>
-    <w:p>
-      <w:pPr>
-        <w:spacing w:after="0"/>
-        <w:jc w:val="both"/>
-      </w:pPr>
-      <w:r>
-        <w:rPr>
-          <w:rFonts w:ascii="Century Gothic" w:eastAsia="Century Gothic" w:hAnsi="Century Gothic" w:cs="Century Gothic"/>
-          <w:b/>
-          <w:color w:val="495241"/>
-        </w:rPr>
-        <w:t xml:space="preserve"> </w:t>
-      </w:r>
-    </w:p>
-    <w:p>
-      <w:pPr>
-        <w:spacing w:after="0"/>
-        <w:jc w:val="both"/>
-      </w:pPr>
-      <w:r>
-        <w:rPr>
-          <w:rFonts w:ascii="Century Gothic" w:eastAsia="Century Gothic" w:hAnsi="Century Gothic" w:cs="Century Gothic"/>
-          <w:b/>
-          <w:color w:val="495241"/>
-        </w:rPr>
-        <w:lastRenderedPageBreak/>
         <w:t xml:space="preserve"> </w:t>
       </w:r>
     </w:p>
@@ -1915,21 +1953,1085 @@
     <w:tbl>
       <w:tblPr>
         <w:tblStyle w:val="TableGrid"/>
+        <w:tblW w:w="11506" w:type="dxa"/>
+        <w:tblInd w:w="6" w:type="dxa"/>
+        <w:tblCellMar>
+          <w:top w:w="74" w:type="dxa"/>
+          <w:left w:w="107" w:type="dxa"/>
+          <w:right w:w="214" w:type="dxa"/>
+        </w:tblCellMar>
+        <w:tblLook w:val="04A0" w:firstRow="1" w:lastRow="0" w:firstColumn="1" w:lastColumn="0" w:noHBand="0" w:noVBand="1"/>
+      </w:tblPr>
+      <w:tblGrid>
+        <w:gridCol w:w="1447"/>
+        <w:gridCol w:w="5706"/>
+        <w:gridCol w:w="4353"/>
+      </w:tblGrid>
+      <w:tr>
+        <w:trPr>
+          <w:trHeight w:val="424"/>
+        </w:trPr>
+        <w:tc>
+          <w:tcPr>
+            <w:tcW w:w="11506" w:type="dxa"/>
+            <w:gridSpan w:val="3"/>
+            <w:tcBorders>
+              <w:top w:val="single" w:sz="4" w:space="0" w:color="BFBFBF"/>
+              <w:left w:val="single" w:sz="4" w:space="0" w:color="BFBFBF"/>
+              <w:bottom w:val="single" w:sz="4" w:space="0" w:color="BFBFBF"/>
+              <w:right w:val="single" w:sz="4" w:space="0" w:color="BFBFBF"/>
+            </w:tcBorders>
+            <w:shd w:val="clear" w:color="auto" w:fill="464646"/>
+          </w:tcPr>
+          <w:p>
+            <w:pPr>
+              <w:ind w:left="112"/>
+              <w:jc w:val="center"/>
+            </w:pPr>
+            <w:r>
+              <w:rPr>
+                <w:rFonts w:ascii="Century Gothic" w:eastAsia="Century Gothic" w:hAnsi="Century Gothic" w:cs="Century Gothic"/>
+                <w:b/>
+                <w:color w:val="FFFFFF"/>
+                <w:sz w:val="18"/>
+              </w:rPr>
+              <w:t xml:space="preserve"> MILESTONES </w:t>
+            </w:r>
+          </w:p>
+        </w:tc>
+      </w:tr>
+      <w:tr>
+        <w:trPr>
+          <w:trHeight w:val="1552"/>
+        </w:trPr>
+        <w:tc>
+          <w:tcPr>
+            <w:tcW w:w="1447" w:type="dxa"/>
+            <w:tcBorders>
+              <w:top w:val="single" w:sz="4" w:space="0" w:color="BFBFBF"/>
+              <w:left w:val="single" w:sz="4" w:space="0" w:color="BFBFBF"/>
+              <w:bottom w:val="single" w:sz="4" w:space="0" w:color="BFBFBF"/>
+              <w:right w:val="single" w:sz="4" w:space="0" w:color="BFBFBF"/>
+            </w:tcBorders>
+            <w:shd w:val="clear" w:color="auto" w:fill="5E5E5E"/>
+            <w:vAlign w:val="center"/>
+          </w:tcPr>
+          <w:p>
+            <w:pPr>
+              <w:ind w:left="14"/>
+              <w:jc w:val="center"/>
+            </w:pPr>
+            <w:r>
+              <w:rPr>
+                <w:rFonts w:ascii="Century Gothic" w:eastAsia="Century Gothic" w:hAnsi="Century Gothic" w:cs="Century Gothic"/>
+                <w:b/>
+                <w:color w:val="FFFFFF"/>
+                <w:sz w:val="16"/>
+              </w:rPr>
+              <w:t xml:space="preserve">OVERVIEW </w:t>
+            </w:r>
+          </w:p>
+        </w:tc>
+        <w:tc>
+          <w:tcPr>
+            <w:tcW w:w="10059" w:type="dxa"/>
+            <w:gridSpan w:val="2"/>
+            <w:tcBorders>
+              <w:top w:val="single" w:sz="4" w:space="0" w:color="BFBFBF"/>
+              <w:left w:val="single" w:sz="4" w:space="0" w:color="BFBFBF"/>
+              <w:bottom w:val="single" w:sz="4" w:space="0" w:color="BFBFBF"/>
+              <w:right w:val="single" w:sz="4" w:space="0" w:color="BFBFBF"/>
+            </w:tcBorders>
+            <w:vAlign w:val="center"/>
+          </w:tcPr>
+          <w:p>
+            <w:pPr>
+              <w:ind w:firstLine="182"/>
+            </w:pPr>
+            <w:r>
+              <w:rPr>
+                <w:rFonts w:ascii="Century Gothic" w:eastAsia="Century Gothic" w:hAnsi="Century Gothic" w:cs="Century Gothic"/>
+                <w:sz w:val="18"/>
+              </w:rPr>
+              <w:t xml:space="preserve"> The Project will be broke</w:t>
+            </w:r>
+            <w:r>
+              <w:rPr>
+                <w:rFonts w:ascii="Century Gothic" w:eastAsia="Century Gothic" w:hAnsi="Century Gothic" w:cs="Century Gothic"/>
+                <w:sz w:val="18"/>
+              </w:rPr>
+              <w:t>n down into modular components.</w:t>
+            </w:r>
+          </w:p>
+        </w:tc>
+      </w:tr>
+      <w:tr>
+        <w:trPr>
+          <w:trHeight w:val="527"/>
+        </w:trPr>
+        <w:tc>
+          <w:tcPr>
+            <w:tcW w:w="7153" w:type="dxa"/>
+            <w:gridSpan w:val="2"/>
+            <w:tcBorders>
+              <w:top w:val="single" w:sz="4" w:space="0" w:color="BFBFBF"/>
+              <w:left w:val="single" w:sz="4" w:space="0" w:color="BFBFBF"/>
+              <w:bottom w:val="single" w:sz="4" w:space="0" w:color="BFBFBF"/>
+              <w:right w:val="single" w:sz="4" w:space="0" w:color="BFBFBF"/>
+            </w:tcBorders>
+            <w:shd w:val="clear" w:color="auto" w:fill="2F2F2F"/>
+            <w:vAlign w:val="center"/>
+          </w:tcPr>
+          <w:p>
+            <w:pPr>
+              <w:ind w:left="107"/>
+              <w:jc w:val="center"/>
+            </w:pPr>
+            <w:r>
+              <w:rPr>
+                <w:rFonts w:ascii="Century Gothic" w:eastAsia="Century Gothic" w:hAnsi="Century Gothic" w:cs="Century Gothic"/>
+                <w:b/>
+                <w:color w:val="FFFFFF"/>
+                <w:sz w:val="18"/>
+              </w:rPr>
+              <w:t xml:space="preserve">MILESTONE </w:t>
+            </w:r>
+          </w:p>
+        </w:tc>
+        <w:tc>
+          <w:tcPr>
+            <w:tcW w:w="4353" w:type="dxa"/>
+            <w:tcBorders>
+              <w:top w:val="single" w:sz="4" w:space="0" w:color="BFBFBF"/>
+              <w:left w:val="single" w:sz="4" w:space="0" w:color="BFBFBF"/>
+              <w:bottom w:val="single" w:sz="4" w:space="0" w:color="BFBFBF"/>
+              <w:right w:val="nil"/>
+            </w:tcBorders>
+            <w:shd w:val="clear" w:color="auto" w:fill="2F2F2F"/>
+            <w:vAlign w:val="center"/>
+          </w:tcPr>
+          <w:p>
+            <w:pPr>
+              <w:ind w:left="114"/>
+              <w:jc w:val="center"/>
+            </w:pPr>
+            <w:r>
+              <w:rPr>
+                <w:rFonts w:ascii="Century Gothic" w:eastAsia="Century Gothic" w:hAnsi="Century Gothic" w:cs="Century Gothic"/>
+                <w:b/>
+                <w:color w:val="FFFFFF"/>
+                <w:sz w:val="18"/>
+              </w:rPr>
+              <w:t>DESCRIPTION</w:t>
+            </w:r>
+          </w:p>
+        </w:tc>
+      </w:tr>
+      <w:tr>
+        <w:trPr>
+          <w:trHeight w:val="525"/>
+        </w:trPr>
+        <w:tc>
+          <w:tcPr>
+            <w:tcW w:w="7153" w:type="dxa"/>
+            <w:gridSpan w:val="2"/>
+            <w:tcBorders>
+              <w:top w:val="single" w:sz="4" w:space="0" w:color="BFBFBF"/>
+              <w:left w:val="single" w:sz="4" w:space="0" w:color="BFBFBF"/>
+              <w:bottom w:val="single" w:sz="4" w:space="0" w:color="BFBFBF"/>
+              <w:right w:val="single" w:sz="4" w:space="0" w:color="BFBFBF"/>
+            </w:tcBorders>
+            <w:vAlign w:val="center"/>
+          </w:tcPr>
+          <w:p>
+            <w:pPr>
+              <w:ind w:left="185"/>
+            </w:pPr>
+            <w:r>
+              <w:rPr>
+                <w:rFonts w:ascii="Century Gothic" w:eastAsia="Century Gothic" w:hAnsi="Century Gothic" w:cs="Century Gothic"/>
+                <w:sz w:val="18"/>
+              </w:rPr>
+              <w:t xml:space="preserve"> </w:t>
+            </w:r>
+            <w:r>
+              <w:rPr>
+                <w:rFonts w:ascii="Century Gothic" w:eastAsia="Century Gothic" w:hAnsi="Century Gothic" w:cs="Century Gothic"/>
+                <w:sz w:val="18"/>
+              </w:rPr>
+              <w:t xml:space="preserve">Data Base </w:t>
+            </w:r>
+            <w:r>
+              <w:rPr>
+                <w:rFonts w:ascii="Century Gothic" w:eastAsia="Century Gothic" w:hAnsi="Century Gothic" w:cs="Century Gothic"/>
+                <w:sz w:val="18"/>
+              </w:rPr>
+              <w:t>(</w:t>
+            </w:r>
+            <w:r>
+              <w:rPr>
+                <w:rFonts w:ascii="Century Gothic" w:eastAsia="Century Gothic" w:hAnsi="Century Gothic" w:cs="Century Gothic"/>
+                <w:sz w:val="18"/>
+              </w:rPr>
+              <w:t>Data base design and implementation</w:t>
+            </w:r>
+            <w:r>
+              <w:rPr>
+                <w:rFonts w:ascii="Century Gothic" w:eastAsia="Century Gothic" w:hAnsi="Century Gothic" w:cs="Century Gothic"/>
+                <w:sz w:val="18"/>
+              </w:rPr>
+              <w:t xml:space="preserve">) </w:t>
+            </w:r>
+          </w:p>
+        </w:tc>
+        <w:tc>
+          <w:tcPr>
+            <w:tcW w:w="4353" w:type="dxa"/>
+            <w:tcBorders>
+              <w:top w:val="single" w:sz="4" w:space="0" w:color="BFBFBF"/>
+              <w:left w:val="single" w:sz="4" w:space="0" w:color="BFBFBF"/>
+              <w:bottom w:val="single" w:sz="4" w:space="0" w:color="BFBFBF"/>
+              <w:right w:val="single" w:sz="4" w:space="0" w:color="BFBFBF"/>
+            </w:tcBorders>
+          </w:tcPr>
+          <w:p>
+            <w:pPr>
+              <w:jc w:val="both"/>
+            </w:pPr>
+            <w:r>
+              <w:rPr>
+                <w:rFonts w:ascii="Century Gothic" w:eastAsia="Century Gothic" w:hAnsi="Century Gothic" w:cs="Century Gothic"/>
+                <w:sz w:val="18"/>
+              </w:rPr>
+              <w:t>Design the database and connected with the node.</w:t>
+            </w:r>
+          </w:p>
+        </w:tc>
+      </w:tr>
+      <w:tr>
+        <w:trPr>
+          <w:trHeight w:val="524"/>
+        </w:trPr>
+        <w:tc>
+          <w:tcPr>
+            <w:tcW w:w="7153" w:type="dxa"/>
+            <w:gridSpan w:val="2"/>
+            <w:tcBorders>
+              <w:top w:val="single" w:sz="4" w:space="0" w:color="BFBFBF"/>
+              <w:left w:val="single" w:sz="4" w:space="0" w:color="BFBFBF"/>
+              <w:bottom w:val="single" w:sz="4" w:space="0" w:color="BFBFBF"/>
+              <w:right w:val="single" w:sz="4" w:space="0" w:color="BFBFBF"/>
+            </w:tcBorders>
+            <w:vAlign w:val="center"/>
+          </w:tcPr>
+          <w:p>
+            <w:pPr>
+              <w:ind w:left="185"/>
+            </w:pPr>
+            <w:r>
+              <w:rPr>
+                <w:rFonts w:ascii="Century Gothic" w:eastAsia="Century Gothic" w:hAnsi="Century Gothic" w:cs="Century Gothic"/>
+                <w:sz w:val="18"/>
+              </w:rPr>
+              <w:t xml:space="preserve"> Backend </w:t>
+            </w:r>
+            <w:proofErr w:type="spellStart"/>
+            <w:r>
+              <w:rPr>
+                <w:rFonts w:ascii="Century Gothic" w:eastAsia="Century Gothic" w:hAnsi="Century Gothic" w:cs="Century Gothic"/>
+                <w:sz w:val="18"/>
+              </w:rPr>
+              <w:t>Api</w:t>
+            </w:r>
+            <w:proofErr w:type="spellEnd"/>
+            <w:r>
+              <w:rPr>
+                <w:rFonts w:ascii="Century Gothic" w:eastAsia="Century Gothic" w:hAnsi="Century Gothic" w:cs="Century Gothic"/>
+                <w:sz w:val="18"/>
+              </w:rPr>
+              <w:t xml:space="preserve"> Part 1(Authorization</w:t>
+            </w:r>
+            <w:r>
+              <w:rPr>
+                <w:rFonts w:ascii="Century Gothic" w:eastAsia="Century Gothic" w:hAnsi="Century Gothic" w:cs="Century Gothic"/>
+                <w:sz w:val="18"/>
+              </w:rPr>
+              <w:t xml:space="preserve">) </w:t>
+            </w:r>
+          </w:p>
+        </w:tc>
+        <w:tc>
+          <w:tcPr>
+            <w:tcW w:w="4353" w:type="dxa"/>
+            <w:tcBorders>
+              <w:top w:val="single" w:sz="4" w:space="0" w:color="BFBFBF"/>
+              <w:left w:val="single" w:sz="4" w:space="0" w:color="BFBFBF"/>
+              <w:bottom w:val="single" w:sz="4" w:space="0" w:color="BFBFBF"/>
+              <w:right w:val="single" w:sz="4" w:space="0" w:color="BFBFBF"/>
+            </w:tcBorders>
+          </w:tcPr>
+          <w:p>
+            <w:pPr>
+              <w:jc w:val="both"/>
+            </w:pPr>
+            <w:r>
+              <w:rPr>
+                <w:rFonts w:ascii="Century Gothic" w:eastAsia="Century Gothic" w:hAnsi="Century Gothic" w:cs="Century Gothic"/>
+                <w:sz w:val="18"/>
+              </w:rPr>
+              <w:t>U</w:t>
+            </w:r>
+            <w:r>
+              <w:rPr>
+                <w:rFonts w:ascii="Century Gothic" w:eastAsia="Century Gothic" w:hAnsi="Century Gothic" w:cs="Century Gothic"/>
+                <w:sz w:val="18"/>
+              </w:rPr>
+              <w:t xml:space="preserve">ser </w:t>
+            </w:r>
+            <w:r>
+              <w:rPr>
+                <w:rFonts w:ascii="Century Gothic" w:eastAsia="Century Gothic" w:hAnsi="Century Gothic" w:cs="Century Gothic"/>
+                <w:sz w:val="18"/>
+              </w:rPr>
+              <w:t>must be authorized if they are not authorized they will not allow to make any changes.</w:t>
+            </w:r>
+          </w:p>
+        </w:tc>
+      </w:tr>
+      <w:tr>
+        <w:trPr>
+          <w:trHeight w:val="524"/>
+        </w:trPr>
+        <w:tc>
+          <w:tcPr>
+            <w:tcW w:w="7153" w:type="dxa"/>
+            <w:gridSpan w:val="2"/>
+            <w:tcBorders>
+              <w:top w:val="single" w:sz="4" w:space="0" w:color="BFBFBF"/>
+              <w:left w:val="single" w:sz="4" w:space="0" w:color="BFBFBF"/>
+              <w:bottom w:val="single" w:sz="4" w:space="0" w:color="BFBFBF"/>
+              <w:right w:val="single" w:sz="4" w:space="0" w:color="BFBFBF"/>
+            </w:tcBorders>
+            <w:vAlign w:val="center"/>
+          </w:tcPr>
+          <w:p>
+            <w:pPr>
+              <w:ind w:left="185"/>
+            </w:pPr>
+            <w:r>
+              <w:rPr>
+                <w:rFonts w:ascii="Century Gothic" w:eastAsia="Century Gothic" w:hAnsi="Century Gothic" w:cs="Century Gothic"/>
+                <w:sz w:val="18"/>
+              </w:rPr>
+              <w:t xml:space="preserve"> Backend </w:t>
+            </w:r>
+            <w:proofErr w:type="spellStart"/>
+            <w:r>
+              <w:rPr>
+                <w:rFonts w:ascii="Century Gothic" w:eastAsia="Century Gothic" w:hAnsi="Century Gothic" w:cs="Century Gothic"/>
+                <w:sz w:val="18"/>
+              </w:rPr>
+              <w:t>Api</w:t>
+            </w:r>
+            <w:proofErr w:type="spellEnd"/>
+            <w:r>
+              <w:rPr>
+                <w:rFonts w:ascii="Century Gothic" w:eastAsia="Century Gothic" w:hAnsi="Century Gothic" w:cs="Century Gothic"/>
+                <w:sz w:val="18"/>
+              </w:rPr>
+              <w:t xml:space="preserve"> Part 2</w:t>
+            </w:r>
+            <w:r>
+              <w:rPr>
+                <w:rFonts w:ascii="Century Gothic" w:eastAsia="Century Gothic" w:hAnsi="Century Gothic" w:cs="Century Gothic"/>
+                <w:sz w:val="18"/>
+              </w:rPr>
+              <w:t xml:space="preserve"> </w:t>
+            </w:r>
+            <w:r>
+              <w:rPr>
+                <w:rFonts w:ascii="Century Gothic" w:eastAsia="Century Gothic" w:hAnsi="Century Gothic" w:cs="Century Gothic"/>
+                <w:sz w:val="18"/>
+              </w:rPr>
+              <w:t>{CURD}</w:t>
+            </w:r>
+          </w:p>
+        </w:tc>
+        <w:tc>
+          <w:tcPr>
+            <w:tcW w:w="4353" w:type="dxa"/>
+            <w:tcBorders>
+              <w:top w:val="single" w:sz="4" w:space="0" w:color="BFBFBF"/>
+              <w:left w:val="single" w:sz="4" w:space="0" w:color="BFBFBF"/>
+              <w:bottom w:val="single" w:sz="4" w:space="0" w:color="BFBFBF"/>
+              <w:right w:val="single" w:sz="4" w:space="0" w:color="BFBFBF"/>
+            </w:tcBorders>
+          </w:tcPr>
+          <w:p>
+            <w:pPr>
+              <w:jc w:val="both"/>
+            </w:pPr>
+            <w:r>
+              <w:rPr>
+                <w:rFonts w:ascii="Century Gothic" w:eastAsia="Century Gothic" w:hAnsi="Century Gothic" w:cs="Century Gothic"/>
+                <w:sz w:val="18"/>
+              </w:rPr>
+              <w:t>CURD functionality for the flats, customers, query customer, and the installments.</w:t>
+            </w:r>
+          </w:p>
+        </w:tc>
+      </w:tr>
+      <w:tr>
+        <w:trPr>
+          <w:trHeight w:val="529"/>
+        </w:trPr>
+        <w:tc>
+          <w:tcPr>
+            <w:tcW w:w="7153" w:type="dxa"/>
+            <w:gridSpan w:val="2"/>
+            <w:tcBorders>
+              <w:top w:val="single" w:sz="4" w:space="0" w:color="BFBFBF"/>
+              <w:left w:val="single" w:sz="4" w:space="0" w:color="BFBFBF"/>
+              <w:bottom w:val="single" w:sz="4" w:space="0" w:color="BFBFBF"/>
+              <w:right w:val="single" w:sz="4" w:space="0" w:color="BFBFBF"/>
+            </w:tcBorders>
+            <w:vAlign w:val="center"/>
+          </w:tcPr>
+          <w:p>
+            <w:pPr>
+              <w:ind w:left="185"/>
+            </w:pPr>
+            <w:r>
+              <w:rPr>
+                <w:rFonts w:ascii="Century Gothic" w:eastAsia="Century Gothic" w:hAnsi="Century Gothic" w:cs="Century Gothic"/>
+                <w:sz w:val="18"/>
+              </w:rPr>
+              <w:t xml:space="preserve"> </w:t>
+            </w:r>
+            <w:r>
+              <w:rPr>
+                <w:rFonts w:ascii="Century Gothic" w:eastAsia="Century Gothic" w:hAnsi="Century Gothic" w:cs="Century Gothic"/>
+                <w:sz w:val="18"/>
+              </w:rPr>
+              <w:t xml:space="preserve">Backend </w:t>
+            </w:r>
+            <w:proofErr w:type="spellStart"/>
+            <w:r>
+              <w:rPr>
+                <w:rFonts w:ascii="Century Gothic" w:eastAsia="Century Gothic" w:hAnsi="Century Gothic" w:cs="Century Gothic"/>
+                <w:sz w:val="18"/>
+              </w:rPr>
+              <w:t>Api</w:t>
+            </w:r>
+            <w:proofErr w:type="spellEnd"/>
+            <w:r>
+              <w:rPr>
+                <w:rFonts w:ascii="Century Gothic" w:eastAsia="Century Gothic" w:hAnsi="Century Gothic" w:cs="Century Gothic"/>
+                <w:sz w:val="18"/>
+              </w:rPr>
+              <w:t xml:space="preserve"> Part 3</w:t>
+            </w:r>
+            <w:r>
+              <w:rPr>
+                <w:rFonts w:ascii="Century Gothic" w:eastAsia="Century Gothic" w:hAnsi="Century Gothic" w:cs="Century Gothic"/>
+                <w:sz w:val="18"/>
+              </w:rPr>
+              <w:t>(</w:t>
+            </w:r>
+            <w:r>
+              <w:rPr>
+                <w:rFonts w:ascii="Century Gothic" w:eastAsia="Century Gothic" w:hAnsi="Century Gothic" w:cs="Century Gothic"/>
+                <w:sz w:val="18"/>
+              </w:rPr>
+              <w:t>Users</w:t>
+            </w:r>
+            <w:r>
+              <w:rPr>
+                <w:rFonts w:ascii="Century Gothic" w:eastAsia="Century Gothic" w:hAnsi="Century Gothic" w:cs="Century Gothic"/>
+                <w:sz w:val="18"/>
+              </w:rPr>
+              <w:t xml:space="preserve">) </w:t>
+            </w:r>
+          </w:p>
+        </w:tc>
+        <w:tc>
+          <w:tcPr>
+            <w:tcW w:w="4353" w:type="dxa"/>
+            <w:tcBorders>
+              <w:top w:val="single" w:sz="4" w:space="0" w:color="BFBFBF"/>
+              <w:left w:val="single" w:sz="4" w:space="0" w:color="BFBFBF"/>
+              <w:bottom w:val="single" w:sz="4" w:space="0" w:color="BFBFBF"/>
+              <w:right w:val="single" w:sz="4" w:space="0" w:color="BFBFBF"/>
+            </w:tcBorders>
+          </w:tcPr>
+          <w:p>
+            <w:pPr>
+              <w:ind w:left="2"/>
+              <w:jc w:val="both"/>
+            </w:pPr>
+            <w:r>
+              <w:rPr>
+                <w:rFonts w:ascii="Century Gothic" w:eastAsia="Century Gothic" w:hAnsi="Century Gothic" w:cs="Century Gothic"/>
+                <w:sz w:val="18"/>
+              </w:rPr>
+              <w:t>Users sign in, users sign up, update password, read all the users</w:t>
+            </w:r>
+            <w:r>
+              <w:rPr>
+                <w:rFonts w:ascii="Century Gothic" w:eastAsia="Century Gothic" w:hAnsi="Century Gothic" w:cs="Century Gothic"/>
+                <w:sz w:val="18"/>
+              </w:rPr>
+              <w:t xml:space="preserve"> </w:t>
+            </w:r>
+          </w:p>
+        </w:tc>
+      </w:tr>
+      <w:tr>
+        <w:trPr>
+          <w:trHeight w:val="524"/>
+        </w:trPr>
+        <w:tc>
+          <w:tcPr>
+            <w:tcW w:w="7153" w:type="dxa"/>
+            <w:gridSpan w:val="2"/>
+            <w:tcBorders>
+              <w:top w:val="single" w:sz="4" w:space="0" w:color="BFBFBF"/>
+              <w:left w:val="single" w:sz="4" w:space="0" w:color="BFBFBF"/>
+              <w:bottom w:val="single" w:sz="4" w:space="0" w:color="BFBFBF"/>
+              <w:right w:val="single" w:sz="4" w:space="0" w:color="BFBFBF"/>
+            </w:tcBorders>
+            <w:vAlign w:val="center"/>
+          </w:tcPr>
+          <w:p>
+            <w:pPr>
+              <w:ind w:left="185"/>
+            </w:pPr>
+            <w:r>
+              <w:rPr>
+                <w:rFonts w:ascii="Century Gothic" w:eastAsia="Century Gothic" w:hAnsi="Century Gothic" w:cs="Century Gothic"/>
+                <w:sz w:val="18"/>
+              </w:rPr>
+              <w:t xml:space="preserve"> Backend </w:t>
+            </w:r>
+            <w:proofErr w:type="spellStart"/>
+            <w:r>
+              <w:rPr>
+                <w:rFonts w:ascii="Century Gothic" w:eastAsia="Century Gothic" w:hAnsi="Century Gothic" w:cs="Century Gothic"/>
+                <w:sz w:val="18"/>
+              </w:rPr>
+              <w:t>Api</w:t>
+            </w:r>
+            <w:proofErr w:type="spellEnd"/>
+            <w:r>
+              <w:rPr>
+                <w:rFonts w:ascii="Century Gothic" w:eastAsia="Century Gothic" w:hAnsi="Century Gothic" w:cs="Century Gothic"/>
+                <w:sz w:val="18"/>
+              </w:rPr>
+              <w:t xml:space="preserve"> Part 4</w:t>
+            </w:r>
+            <w:r>
+              <w:rPr>
+                <w:rFonts w:ascii="Century Gothic" w:eastAsia="Century Gothic" w:hAnsi="Century Gothic" w:cs="Century Gothic"/>
+                <w:sz w:val="18"/>
+              </w:rPr>
+              <w:t xml:space="preserve">(Security) </w:t>
+            </w:r>
+          </w:p>
+        </w:tc>
+        <w:tc>
+          <w:tcPr>
+            <w:tcW w:w="4353" w:type="dxa"/>
+            <w:tcBorders>
+              <w:top w:val="single" w:sz="4" w:space="0" w:color="BFBFBF"/>
+              <w:left w:val="single" w:sz="4" w:space="0" w:color="BFBFBF"/>
+              <w:bottom w:val="single" w:sz="4" w:space="0" w:color="BFBFBF"/>
+              <w:right w:val="single" w:sz="4" w:space="0" w:color="BFBFBF"/>
+            </w:tcBorders>
+          </w:tcPr>
+          <w:p>
+            <w:pPr>
+              <w:jc w:val="both"/>
+              <w:rPr>
+                <w:rFonts w:ascii="Century Gothic" w:eastAsia="Century Gothic" w:hAnsi="Century Gothic" w:cs="Century Gothic"/>
+                <w:sz w:val="18"/>
+              </w:rPr>
+            </w:pPr>
+            <w:r>
+              <w:rPr>
+                <w:rFonts w:ascii="Century Gothic" w:eastAsia="Century Gothic" w:hAnsi="Century Gothic" w:cs="Century Gothic"/>
+                <w:sz w:val="18"/>
+              </w:rPr>
+              <w:t>Encryption of users passwords and decryption</w:t>
+            </w:r>
+          </w:p>
+          <w:p>
+            <w:pPr>
+              <w:jc w:val="both"/>
+            </w:pPr>
+            <w:r>
+              <w:rPr>
+                <w:rFonts w:ascii="Century Gothic" w:eastAsia="Century Gothic" w:hAnsi="Century Gothic" w:cs="Century Gothic"/>
+                <w:sz w:val="18"/>
+              </w:rPr>
+              <w:t>for sign in  token generation for sessions</w:t>
+            </w:r>
+          </w:p>
+        </w:tc>
+      </w:tr>
+      <w:tr>
+        <w:trPr>
+          <w:trHeight w:val="524"/>
+        </w:trPr>
+        <w:tc>
+          <w:tcPr>
+            <w:tcW w:w="7153" w:type="dxa"/>
+            <w:gridSpan w:val="2"/>
+            <w:tcBorders>
+              <w:top w:val="single" w:sz="4" w:space="0" w:color="BFBFBF"/>
+              <w:left w:val="single" w:sz="4" w:space="0" w:color="BFBFBF"/>
+              <w:bottom w:val="single" w:sz="4" w:space="0" w:color="BFBFBF"/>
+              <w:right w:val="single" w:sz="4" w:space="0" w:color="BFBFBF"/>
+            </w:tcBorders>
+            <w:vAlign w:val="center"/>
+          </w:tcPr>
+          <w:p>
+            <w:pPr>
+              <w:ind w:left="185"/>
+            </w:pPr>
+            <w:r>
+              <w:rPr>
+                <w:rFonts w:ascii="Century Gothic" w:eastAsia="Century Gothic" w:hAnsi="Century Gothic" w:cs="Century Gothic"/>
+                <w:sz w:val="18"/>
+              </w:rPr>
+              <w:t xml:space="preserve"> Frontend Part 1 (Login and Registration) </w:t>
+            </w:r>
+          </w:p>
+        </w:tc>
+        <w:tc>
+          <w:tcPr>
+            <w:tcW w:w="4353" w:type="dxa"/>
+            <w:tcBorders>
+              <w:top w:val="single" w:sz="4" w:space="0" w:color="BFBFBF"/>
+              <w:left w:val="single" w:sz="4" w:space="0" w:color="BFBFBF"/>
+              <w:bottom w:val="single" w:sz="4" w:space="0" w:color="BFBFBF"/>
+              <w:right w:val="single" w:sz="4" w:space="0" w:color="BFBFBF"/>
+            </w:tcBorders>
+          </w:tcPr>
+          <w:p>
+            <w:pPr>
+              <w:jc w:val="both"/>
+            </w:pPr>
+            <w:r>
+              <w:rPr>
+                <w:rFonts w:ascii="Century Gothic" w:eastAsia="Century Gothic" w:hAnsi="Century Gothic" w:cs="Century Gothic"/>
+                <w:sz w:val="18"/>
+              </w:rPr>
+              <w:t>Sign in and add user pages.</w:t>
+            </w:r>
+          </w:p>
+        </w:tc>
+      </w:tr>
+      <w:tr>
+        <w:trPr>
+          <w:trHeight w:val="524"/>
+        </w:trPr>
+        <w:tc>
+          <w:tcPr>
+            <w:tcW w:w="7153" w:type="dxa"/>
+            <w:gridSpan w:val="2"/>
+            <w:tcBorders>
+              <w:top w:val="single" w:sz="4" w:space="0" w:color="BFBFBF"/>
+              <w:left w:val="single" w:sz="4" w:space="0" w:color="BFBFBF"/>
+              <w:bottom w:val="single" w:sz="4" w:space="0" w:color="BFBFBF"/>
+              <w:right w:val="single" w:sz="4" w:space="0" w:color="BFBFBF"/>
+            </w:tcBorders>
+            <w:vAlign w:val="center"/>
+          </w:tcPr>
+          <w:p>
+            <w:pPr>
+              <w:ind w:left="185"/>
+            </w:pPr>
+            <w:r>
+              <w:rPr>
+                <w:rFonts w:ascii="Century Gothic" w:eastAsia="Century Gothic" w:hAnsi="Century Gothic" w:cs="Century Gothic"/>
+                <w:sz w:val="18"/>
+              </w:rPr>
+              <w:t xml:space="preserve"> Frontend Part 2 (Home Page) </w:t>
+            </w:r>
+          </w:p>
+        </w:tc>
+        <w:tc>
+          <w:tcPr>
+            <w:tcW w:w="4353" w:type="dxa"/>
+            <w:tcBorders>
+              <w:top w:val="single" w:sz="4" w:space="0" w:color="BFBFBF"/>
+              <w:left w:val="single" w:sz="4" w:space="0" w:color="BFBFBF"/>
+              <w:bottom w:val="single" w:sz="4" w:space="0" w:color="BFBFBF"/>
+              <w:right w:val="single" w:sz="4" w:space="0" w:color="BFBFBF"/>
+            </w:tcBorders>
+          </w:tcPr>
+          <w:p>
+            <w:pPr>
+              <w:jc w:val="both"/>
+            </w:pPr>
+            <w:r>
+              <w:rPr>
+                <w:rFonts w:ascii="Century Gothic" w:eastAsia="Century Gothic" w:hAnsi="Century Gothic" w:cs="Century Gothic"/>
+                <w:sz w:val="18"/>
+              </w:rPr>
+              <w:t>Home Page.</w:t>
+            </w:r>
+          </w:p>
+        </w:tc>
+      </w:tr>
+      <w:tr>
+        <w:trPr>
+          <w:trHeight w:val="529"/>
+        </w:trPr>
+        <w:tc>
+          <w:tcPr>
+            <w:tcW w:w="7153" w:type="dxa"/>
+            <w:gridSpan w:val="2"/>
+            <w:tcBorders>
+              <w:top w:val="single" w:sz="4" w:space="0" w:color="BFBFBF"/>
+              <w:left w:val="single" w:sz="4" w:space="0" w:color="BFBFBF"/>
+              <w:bottom w:val="single" w:sz="4" w:space="0" w:color="BFBFBF"/>
+              <w:right w:val="single" w:sz="4" w:space="0" w:color="BFBFBF"/>
+            </w:tcBorders>
+            <w:vAlign w:val="center"/>
+          </w:tcPr>
+          <w:p>
+            <w:pPr>
+              <w:ind w:left="185"/>
+            </w:pPr>
+            <w:r>
+              <w:rPr>
+                <w:rFonts w:ascii="Century Gothic" w:eastAsia="Century Gothic" w:hAnsi="Century Gothic" w:cs="Century Gothic"/>
+                <w:sz w:val="18"/>
+              </w:rPr>
+              <w:t xml:space="preserve"> Fro</w:t>
+            </w:r>
+            <w:r>
+              <w:rPr>
+                <w:rFonts w:ascii="Century Gothic" w:eastAsia="Century Gothic" w:hAnsi="Century Gothic" w:cs="Century Gothic"/>
+                <w:sz w:val="18"/>
+              </w:rPr>
+              <w:t xml:space="preserve">ntend Part 3 (Data tables </w:t>
+            </w:r>
+            <w:r>
+              <w:rPr>
+                <w:rFonts w:ascii="Century Gothic" w:eastAsia="Century Gothic" w:hAnsi="Century Gothic" w:cs="Century Gothic"/>
+                <w:sz w:val="18"/>
+              </w:rPr>
+              <w:t xml:space="preserve">) </w:t>
+            </w:r>
+          </w:p>
+        </w:tc>
+        <w:tc>
+          <w:tcPr>
+            <w:tcW w:w="4353" w:type="dxa"/>
+            <w:tcBorders>
+              <w:top w:val="single" w:sz="4" w:space="0" w:color="BFBFBF"/>
+              <w:left w:val="single" w:sz="4" w:space="0" w:color="BFBFBF"/>
+              <w:bottom w:val="single" w:sz="4" w:space="0" w:color="BFBFBF"/>
+              <w:right w:val="single" w:sz="4" w:space="0" w:color="BFBFBF"/>
+            </w:tcBorders>
+          </w:tcPr>
+          <w:p>
+            <w:pPr>
+              <w:jc w:val="both"/>
+            </w:pPr>
+            <w:r>
+              <w:rPr>
+                <w:rFonts w:ascii="Century Gothic" w:eastAsia="Century Gothic" w:hAnsi="Century Gothic" w:cs="Century Gothic"/>
+                <w:sz w:val="18"/>
+              </w:rPr>
+              <w:t>Data tables for showing the details of flats, customers, query customers and installments.</w:t>
+            </w:r>
+          </w:p>
+        </w:tc>
+      </w:tr>
+      <w:tr>
+        <w:trPr>
+          <w:trHeight w:val="524"/>
+        </w:trPr>
+        <w:tc>
+          <w:tcPr>
+            <w:tcW w:w="7153" w:type="dxa"/>
+            <w:gridSpan w:val="2"/>
+            <w:tcBorders>
+              <w:top w:val="single" w:sz="4" w:space="0" w:color="BFBFBF"/>
+              <w:left w:val="single" w:sz="4" w:space="0" w:color="BFBFBF"/>
+              <w:bottom w:val="single" w:sz="4" w:space="0" w:color="BFBFBF"/>
+              <w:right w:val="single" w:sz="4" w:space="0" w:color="BFBFBF"/>
+            </w:tcBorders>
+            <w:vAlign w:val="center"/>
+          </w:tcPr>
+          <w:p>
+            <w:pPr>
+              <w:ind w:left="185"/>
+            </w:pPr>
+            <w:r>
+              <w:rPr>
+                <w:rFonts w:ascii="Century Gothic" w:eastAsia="Century Gothic" w:hAnsi="Century Gothic" w:cs="Century Gothic"/>
+                <w:sz w:val="18"/>
+              </w:rPr>
+              <w:t xml:space="preserve"> Frontend P</w:t>
+            </w:r>
+            <w:r>
+              <w:rPr>
+                <w:rFonts w:ascii="Century Gothic" w:eastAsia="Century Gothic" w:hAnsi="Century Gothic" w:cs="Century Gothic"/>
+                <w:sz w:val="18"/>
+              </w:rPr>
+              <w:t>art 3 (Forms</w:t>
+            </w:r>
+            <w:r>
+              <w:rPr>
+                <w:rFonts w:ascii="Century Gothic" w:eastAsia="Century Gothic" w:hAnsi="Century Gothic" w:cs="Century Gothic"/>
+                <w:sz w:val="18"/>
+              </w:rPr>
+              <w:t xml:space="preserve">) </w:t>
+            </w:r>
+          </w:p>
+        </w:tc>
+        <w:tc>
+          <w:tcPr>
+            <w:tcW w:w="4353" w:type="dxa"/>
+            <w:tcBorders>
+              <w:top w:val="single" w:sz="4" w:space="0" w:color="BFBFBF"/>
+              <w:left w:val="single" w:sz="4" w:space="0" w:color="BFBFBF"/>
+              <w:bottom w:val="single" w:sz="4" w:space="0" w:color="BFBFBF"/>
+              <w:right w:val="single" w:sz="4" w:space="0" w:color="BFBFBF"/>
+            </w:tcBorders>
+          </w:tcPr>
+          <w:p>
+            <w:pPr>
+              <w:jc w:val="both"/>
+            </w:pPr>
+            <w:r>
+              <w:rPr>
+                <w:rFonts w:ascii="Century Gothic" w:eastAsia="Century Gothic" w:hAnsi="Century Gothic" w:cs="Century Gothic"/>
+                <w:sz w:val="18"/>
+              </w:rPr>
+              <w:t>Forms for adding the relevant information.</w:t>
+            </w:r>
+          </w:p>
+        </w:tc>
+      </w:tr>
+      <w:tr>
+        <w:trPr>
+          <w:trHeight w:val="524"/>
+        </w:trPr>
+        <w:tc>
+          <w:tcPr>
+            <w:tcW w:w="7153" w:type="dxa"/>
+            <w:gridSpan w:val="2"/>
+            <w:tcBorders>
+              <w:top w:val="single" w:sz="4" w:space="0" w:color="BFBFBF"/>
+              <w:left w:val="single" w:sz="4" w:space="0" w:color="BFBFBF"/>
+              <w:bottom w:val="single" w:sz="4" w:space="0" w:color="BFBFBF"/>
+              <w:right w:val="single" w:sz="4" w:space="0" w:color="BFBFBF"/>
+            </w:tcBorders>
+            <w:vAlign w:val="center"/>
+          </w:tcPr>
+          <w:p>
+            <w:pPr>
+              <w:ind w:left="185"/>
+            </w:pPr>
+            <w:r>
+              <w:rPr>
+                <w:rFonts w:ascii="Century Gothic" w:eastAsia="Century Gothic" w:hAnsi="Century Gothic" w:cs="Century Gothic"/>
+                <w:sz w:val="18"/>
+              </w:rPr>
+              <w:t xml:space="preserve"> </w:t>
+            </w:r>
+            <w:r>
+              <w:rPr>
+                <w:rFonts w:ascii="Century Gothic" w:eastAsia="Century Gothic" w:hAnsi="Century Gothic" w:cs="Century Gothic"/>
+                <w:sz w:val="18"/>
+              </w:rPr>
+              <w:t>Frontend Pa</w:t>
+            </w:r>
+            <w:r>
+              <w:rPr>
+                <w:rFonts w:ascii="Century Gothic" w:eastAsia="Century Gothic" w:hAnsi="Century Gothic" w:cs="Century Gothic"/>
+                <w:sz w:val="18"/>
+              </w:rPr>
+              <w:t>rt 3 (Authorizations</w:t>
+            </w:r>
+            <w:r>
+              <w:rPr>
+                <w:rFonts w:ascii="Century Gothic" w:eastAsia="Century Gothic" w:hAnsi="Century Gothic" w:cs="Century Gothic"/>
+                <w:sz w:val="18"/>
+              </w:rPr>
+              <w:t>)</w:t>
+            </w:r>
+          </w:p>
+        </w:tc>
+        <w:tc>
+          <w:tcPr>
+            <w:tcW w:w="4353" w:type="dxa"/>
+            <w:tcBorders>
+              <w:top w:val="single" w:sz="4" w:space="0" w:color="BFBFBF"/>
+              <w:left w:val="single" w:sz="4" w:space="0" w:color="BFBFBF"/>
+              <w:bottom w:val="single" w:sz="4" w:space="0" w:color="BFBFBF"/>
+              <w:right w:val="single" w:sz="4" w:space="0" w:color="BFBFBF"/>
+            </w:tcBorders>
+          </w:tcPr>
+          <w:p>
+            <w:pPr>
+              <w:ind w:left="2"/>
+              <w:jc w:val="both"/>
+            </w:pPr>
+            <w:r>
+              <w:rPr>
+                <w:rFonts w:ascii="Century Gothic" w:eastAsia="Century Gothic" w:hAnsi="Century Gothic" w:cs="Century Gothic"/>
+                <w:sz w:val="18"/>
+              </w:rPr>
+              <w:t>User authorization and saving/deleting the session token in the local browser storage to</w:t>
+            </w:r>
+            <w:r>
+              <w:rPr>
+                <w:rFonts w:ascii="Century Gothic" w:eastAsia="Century Gothic" w:hAnsi="Century Gothic" w:cs="Century Gothic"/>
+                <w:sz w:val="18"/>
+              </w:rPr>
+              <w:t xml:space="preserve"> </w:t>
+            </w:r>
+            <w:r>
+              <w:rPr>
+                <w:rFonts w:ascii="Century Gothic" w:eastAsia="Century Gothic" w:hAnsi="Century Gothic" w:cs="Century Gothic"/>
+                <w:sz w:val="18"/>
+              </w:rPr>
+              <w:t>prevent show pages without login.</w:t>
+            </w:r>
+          </w:p>
+        </w:tc>
+      </w:tr>
+      <w:tr>
+        <w:trPr>
+          <w:trHeight w:val="524"/>
+        </w:trPr>
+        <w:tc>
+          <w:tcPr>
+            <w:tcW w:w="7153" w:type="dxa"/>
+            <w:gridSpan w:val="2"/>
+            <w:tcBorders>
+              <w:top w:val="single" w:sz="4" w:space="0" w:color="BFBFBF"/>
+              <w:left w:val="single" w:sz="4" w:space="0" w:color="BFBFBF"/>
+              <w:bottom w:val="single" w:sz="4" w:space="0" w:color="BFBFBF"/>
+              <w:right w:val="single" w:sz="4" w:space="0" w:color="BFBFBF"/>
+            </w:tcBorders>
+            <w:vAlign w:val="center"/>
+          </w:tcPr>
+          <w:p>
+            <w:pPr>
+              <w:ind w:left="185"/>
+            </w:pPr>
+            <w:r>
+              <w:rPr>
+                <w:rFonts w:ascii="Century Gothic" w:eastAsia="Century Gothic" w:hAnsi="Century Gothic" w:cs="Century Gothic"/>
+                <w:sz w:val="18"/>
+              </w:rPr>
+              <w:t xml:space="preserve"> Integration </w:t>
+            </w:r>
+          </w:p>
+        </w:tc>
+        <w:tc>
+          <w:tcPr>
+            <w:tcW w:w="4353" w:type="dxa"/>
+            <w:tcBorders>
+              <w:top w:val="single" w:sz="4" w:space="0" w:color="BFBFBF"/>
+              <w:left w:val="single" w:sz="4" w:space="0" w:color="BFBFBF"/>
+              <w:bottom w:val="single" w:sz="4" w:space="0" w:color="BFBFBF"/>
+              <w:right w:val="single" w:sz="4" w:space="0" w:color="BFBFBF"/>
+            </w:tcBorders>
+          </w:tcPr>
+          <w:p>
+            <w:pPr>
+              <w:jc w:val="both"/>
+            </w:pPr>
+            <w:r>
+              <w:rPr>
+                <w:rFonts w:ascii="Century Gothic" w:eastAsia="Century Gothic" w:hAnsi="Century Gothic" w:cs="Century Gothic"/>
+                <w:sz w:val="18"/>
+              </w:rPr>
+              <w:t>All the integration to the back end and the database to provide full functionality</w:t>
+            </w:r>
+          </w:p>
+        </w:tc>
+      </w:tr>
+    </w:tbl>
+    <w:p>
+      <w:pPr>
+        <w:spacing w:after="0"/>
+        <w:jc w:val="both"/>
+        <w:rPr>
+          <w:sz w:val="24"/>
+        </w:rPr>
+      </w:pPr>
+      <w:r>
+        <w:rPr>
+          <w:sz w:val="24"/>
+        </w:rPr>
+        <w:t xml:space="preserve"> </w:t>
+      </w:r>
+    </w:p>
+    <w:p>
+      <w:pPr>
+        <w:spacing w:after="0"/>
+        <w:jc w:val="both"/>
+      </w:pPr>
+    </w:p>
+    <w:tbl>
+      <w:tblPr>
+        <w:tblStyle w:val="TableGrid"/>
         <w:tblW w:w="11431" w:type="dxa"/>
         <w:tblInd w:w="6" w:type="dxa"/>
         <w:tblCellMar>
           <w:top w:w="74" w:type="dxa"/>
           <w:left w:w="107" w:type="dxa"/>
-          <w:bottom w:w="0" w:type="dxa"/>
           <w:right w:w="214" w:type="dxa"/>
         </w:tblCellMar>
         <w:tblLook w:val="04A0" w:firstRow="1" w:lastRow="0" w:firstColumn="1" w:lastColumn="0" w:noHBand="0" w:noVBand="1"/>
       </w:tblPr>
       <w:tblGrid>
         <w:gridCol w:w="1438"/>
-        <w:gridCol w:w="5669"/>
-        <w:gridCol w:w="4324"/>
+        <w:gridCol w:w="9993"/>
       </w:tblGrid>
+      <w:tr>
+        <w:trPr>
+          <w:trHeight w:val="396"/>
+        </w:trPr>
+        <w:tc>
+          <w:tcPr>
+            <w:tcW w:w="11431" w:type="dxa"/>
+            <w:gridSpan w:val="2"/>
+            <w:tcBorders>
+              <w:top w:val="single" w:sz="4" w:space="0" w:color="BFBFBF"/>
+              <w:left w:val="single" w:sz="4" w:space="0" w:color="BFBFBF"/>
+              <w:bottom w:val="single" w:sz="4" w:space="0" w:color="BFBFBF"/>
+              <w:right w:val="single" w:sz="4" w:space="0" w:color="BFBFBF"/>
+            </w:tcBorders>
+            <w:shd w:val="clear" w:color="auto" w:fill="464646"/>
+          </w:tcPr>
+          <w:p>
+            <w:pPr>
+              <w:spacing w:line="360" w:lineRule="auto"/>
+              <w:ind w:left="112"/>
+              <w:jc w:val="center"/>
+            </w:pPr>
+            <w:r>
+              <w:rPr>
+                <w:rFonts w:ascii="Century Gothic" w:eastAsia="Century Gothic" w:hAnsi="Century Gothic" w:cs="Century Gothic"/>
+                <w:b/>
+                <w:color w:val="FFFFFF"/>
+                <w:sz w:val="18"/>
+              </w:rPr>
+              <w:t>FUTURE IMPROVMENTS</w:t>
+            </w:r>
+          </w:p>
+        </w:tc>
+      </w:tr>
       <w:tr>
         <w:trPr>
           <w:trHeight w:val="412"/>
@@ -1937,7 +3039,7 @@
         <w:tc>
           <w:tcPr>
             <w:tcW w:w="11431" w:type="dxa"/>
-            <w:gridSpan w:val="3"/>
+            <w:gridSpan w:val="2"/>
             <w:tcBorders>
               <w:top w:val="single" w:sz="4" w:space="0" w:color="BFBFBF"/>
               <w:left w:val="single" w:sz="4" w:space="0" w:color="BFBFBF"/>
@@ -1948,19 +3050,33 @@
           </w:tcPr>
           <w:p>
             <w:pPr>
-              <w:spacing w:after="0"/>
               <w:ind w:left="112"/>
               <w:jc w:val="center"/>
-            </w:pPr>
-            <w:r>
               <w:rPr>
                 <w:rFonts w:ascii="Century Gothic" w:eastAsia="Century Gothic" w:hAnsi="Century Gothic" w:cs="Century Gothic"/>
                 <w:b/>
                 <w:color w:val="FFFFFF"/>
                 <w:sz w:val="18"/>
               </w:rPr>
-              <w:t xml:space="preserve">TIMELINE / MILESTONES </w:t>
-            </w:r>
+            </w:pPr>
+            <w:r>
+              <w:rPr>
+                <w:rFonts w:ascii="Century Gothic" w:eastAsia="Century Gothic" w:hAnsi="Century Gothic" w:cs="Century Gothic"/>
+                <w:b/>
+                <w:color w:val="FFFFFF"/>
+                <w:sz w:val="18"/>
+              </w:rPr>
+              <w:t xml:space="preserve">GitHub Repo : </w:t>
+            </w:r>
+            <w:hyperlink r:id="rId6" w:history="1">
+              <w:r>
+                <w:rPr>
+                  <w:rStyle w:val="Hyperlink"/>
+                  <w:color w:val="FFFFFF" w:themeColor="background1"/>
+                </w:rPr>
+                <w:t>https://github.com/Hamzaaasif/Flats-Booking-system</w:t>
+              </w:r>
+            </w:hyperlink>
           </w:p>
         </w:tc>
       </w:tr>
@@ -1982,7 +3098,6 @@
           </w:tcPr>
           <w:p>
             <w:pPr>
-              <w:spacing w:after="0"/>
               <w:ind w:left="14"/>
               <w:jc w:val="center"/>
             </w:pPr>
@@ -2000,7 +3115,6 @@
         <w:tc>
           <w:tcPr>
             <w:tcW w:w="9993" w:type="dxa"/>
-            <w:gridSpan w:val="2"/>
             <w:tcBorders>
               <w:top w:val="single" w:sz="4" w:space="0" w:color="BFBFBF"/>
               <w:left w:val="single" w:sz="4" w:space="0" w:color="BFBFBF"/>
@@ -2011,7 +3125,6 @@
           </w:tcPr>
           <w:p>
             <w:pPr>
-              <w:spacing w:after="0"/>
               <w:ind w:firstLine="182"/>
             </w:pPr>
             <w:r>
@@ -2019,101 +3132,6 @@
                 <w:rFonts w:ascii="Century Gothic" w:eastAsia="Century Gothic" w:hAnsi="Century Gothic" w:cs="Century Gothic"/>
                 <w:sz w:val="18"/>
               </w:rPr>
-              <w:t xml:space="preserve"> The Project will be broken down into modular components. A meeting will be held before the completion of every milestone to discuss the work being turned and to further access the requirements. </w:t>
-            </w:r>
-          </w:p>
-        </w:tc>
-      </w:tr>
-      <w:tr>
-        <w:trPr>
-          <w:trHeight w:val="512"/>
-        </w:trPr>
-        <w:tc>
-          <w:tcPr>
-            <w:tcW w:w="7107" w:type="dxa"/>
-            <w:gridSpan w:val="2"/>
-            <w:tcBorders>
-              <w:top w:val="single" w:sz="4" w:space="0" w:color="BFBFBF"/>
-              <w:left w:val="single" w:sz="4" w:space="0" w:color="BFBFBF"/>
-              <w:bottom w:val="single" w:sz="4" w:space="0" w:color="BFBFBF"/>
-              <w:right w:val="single" w:sz="4" w:space="0" w:color="BFBFBF"/>
-            </w:tcBorders>
-            <w:shd w:val="clear" w:color="auto" w:fill="2F2F2F"/>
-            <w:vAlign w:val="center"/>
-          </w:tcPr>
-          <w:p>
-            <w:pPr>
-              <w:spacing w:after="0"/>
-              <w:ind w:left="107"/>
-              <w:jc w:val="center"/>
-            </w:pPr>
-            <w:r>
-              <w:rPr>
-                <w:rFonts w:ascii="Century Gothic" w:eastAsia="Century Gothic" w:hAnsi="Century Gothic" w:cs="Century Gothic"/>
-                <w:b/>
-                <w:color w:val="FFFFFF"/>
-                <w:sz w:val="18"/>
-              </w:rPr>
-              <w:t xml:space="preserve">MILESTONE </w:t>
-            </w:r>
-          </w:p>
-        </w:tc>
-        <w:tc>
-          <w:tcPr>
-            <w:tcW w:w="4324" w:type="dxa"/>
-            <w:tcBorders>
-              <w:top w:val="single" w:sz="4" w:space="0" w:color="BFBFBF"/>
-              <w:left w:val="single" w:sz="4" w:space="0" w:color="BFBFBF"/>
-              <w:bottom w:val="single" w:sz="4" w:space="0" w:color="BFBFBF"/>
-              <w:right w:val="nil"/>
-            </w:tcBorders>
-            <w:shd w:val="clear" w:color="auto" w:fill="2F2F2F"/>
-            <w:vAlign w:val="center"/>
-          </w:tcPr>
-          <w:p>
-            <w:pPr>
-              <w:spacing w:after="0"/>
-              <w:ind w:left="114"/>
-              <w:jc w:val="center"/>
-            </w:pPr>
-            <w:r>
-              <w:rPr>
-                <w:rFonts w:ascii="Century Gothic" w:eastAsia="Century Gothic" w:hAnsi="Century Gothic" w:cs="Century Gothic"/>
-                <w:b/>
-                <w:color w:val="FFFFFF"/>
-                <w:sz w:val="18"/>
-              </w:rPr>
-              <w:t xml:space="preserve">DEADLINE </w:t>
-            </w:r>
-          </w:p>
-        </w:tc>
-      </w:tr>
-      <w:tr>
-        <w:trPr>
-          <w:trHeight w:val="510"/>
-        </w:trPr>
-        <w:tc>
-          <w:tcPr>
-            <w:tcW w:w="7107" w:type="dxa"/>
-            <w:gridSpan w:val="2"/>
-            <w:tcBorders>
-              <w:top w:val="single" w:sz="4" w:space="0" w:color="BFBFBF"/>
-              <w:left w:val="single" w:sz="4" w:space="0" w:color="BFBFBF"/>
-              <w:bottom w:val="single" w:sz="4" w:space="0" w:color="BFBFBF"/>
-              <w:right w:val="single" w:sz="4" w:space="0" w:color="BFBFBF"/>
-            </w:tcBorders>
-            <w:vAlign w:val="center"/>
-          </w:tcPr>
-          <w:p>
-            <w:pPr>
-              <w:spacing w:after="0"/>
-              <w:ind w:left="185"/>
-            </w:pPr>
-            <w:r>
-              <w:rPr>
-                <w:rFonts w:ascii="Century Gothic" w:eastAsia="Century Gothic" w:hAnsi="Century Gothic" w:cs="Century Gothic"/>
-                <w:sz w:val="18"/>
-              </w:rPr>
               <w:t xml:space="preserve"> </w:t>
             </w:r>
             <w:r>
@@ -2121,217 +3139,22 @@
                 <w:rFonts w:ascii="Century Gothic" w:eastAsia="Century Gothic" w:hAnsi="Century Gothic" w:cs="Century Gothic"/>
                 <w:sz w:val="18"/>
               </w:rPr>
-              <w:t xml:space="preserve">Backend </w:t>
-            </w:r>
-            <w:proofErr w:type="spellStart"/>
-            <w:r>
-              <w:rPr>
-                <w:rFonts w:ascii="Century Gothic" w:eastAsia="Century Gothic" w:hAnsi="Century Gothic" w:cs="Century Gothic"/>
-                <w:sz w:val="18"/>
-              </w:rPr>
-              <w:t>Api</w:t>
-            </w:r>
-            <w:proofErr w:type="spellEnd"/>
-            <w:r>
-              <w:rPr>
-                <w:rFonts w:ascii="Century Gothic" w:eastAsia="Century Gothic" w:hAnsi="Century Gothic" w:cs="Century Gothic"/>
-                <w:sz w:val="18"/>
-              </w:rPr>
-              <w:t xml:space="preserve"> Part 1(Authentication) </w:t>
-            </w:r>
-          </w:p>
-        </w:tc>
-        <w:tc>
-          <w:tcPr>
-            <w:tcW w:w="4324" w:type="dxa"/>
-            <w:tcBorders>
-              <w:top w:val="single" w:sz="4" w:space="0" w:color="BFBFBF"/>
-              <w:left w:val="single" w:sz="4" w:space="0" w:color="BFBFBF"/>
-              <w:bottom w:val="single" w:sz="4" w:space="0" w:color="BFBFBF"/>
-              <w:right w:val="single" w:sz="4" w:space="0" w:color="BFBFBF"/>
-            </w:tcBorders>
-          </w:tcPr>
-          <w:p>
-            <w:pPr>
-              <w:spacing w:after="0"/>
-              <w:ind w:left="2" w:firstLine="182"/>
-              <w:jc w:val="both"/>
-            </w:pPr>
-            <w:r>
-              <w:rPr>
-                <w:rFonts w:ascii="Century Gothic" w:eastAsia="Century Gothic" w:hAnsi="Century Gothic" w:cs="Century Gothic"/>
-                <w:sz w:val="18"/>
-              </w:rPr>
-              <w:t xml:space="preserve"> To be announced after confirmation of order </w:t>
-            </w:r>
-          </w:p>
-        </w:tc>
-      </w:tr>
-      <w:tr>
-        <w:trPr>
-          <w:trHeight w:val="509"/>
-        </w:trPr>
-        <w:tc>
-          <w:tcPr>
-            <w:tcW w:w="7107" w:type="dxa"/>
-            <w:gridSpan w:val="2"/>
-            <w:tcBorders>
-              <w:top w:val="single" w:sz="4" w:space="0" w:color="BFBFBF"/>
-              <w:left w:val="single" w:sz="4" w:space="0" w:color="BFBFBF"/>
-              <w:bottom w:val="single" w:sz="4" w:space="0" w:color="BFBFBF"/>
-              <w:right w:val="single" w:sz="4" w:space="0" w:color="BFBFBF"/>
-            </w:tcBorders>
-            <w:vAlign w:val="center"/>
-          </w:tcPr>
-          <w:p>
-            <w:pPr>
-              <w:spacing w:after="0"/>
-              <w:ind w:left="185"/>
-            </w:pPr>
-            <w:r>
-              <w:rPr>
-                <w:rFonts w:ascii="Century Gothic" w:eastAsia="Century Gothic" w:hAnsi="Century Gothic" w:cs="Century Gothic"/>
-                <w:sz w:val="18"/>
-              </w:rPr>
-              <w:t xml:space="preserve"> Backend </w:t>
-            </w:r>
-            <w:proofErr w:type="spellStart"/>
-            <w:r>
-              <w:rPr>
-                <w:rFonts w:ascii="Century Gothic" w:eastAsia="Century Gothic" w:hAnsi="Century Gothic" w:cs="Century Gothic"/>
-                <w:sz w:val="18"/>
-              </w:rPr>
-              <w:t>Api</w:t>
-            </w:r>
-            <w:proofErr w:type="spellEnd"/>
-            <w:r>
-              <w:rPr>
-                <w:rFonts w:ascii="Century Gothic" w:eastAsia="Century Gothic" w:hAnsi="Century Gothic" w:cs="Century Gothic"/>
-                <w:sz w:val="18"/>
-              </w:rPr>
-              <w:t xml:space="preserve"> Part 2(User Profile) </w:t>
-            </w:r>
-          </w:p>
-        </w:tc>
-        <w:tc>
-          <w:tcPr>
-            <w:tcW w:w="4324" w:type="dxa"/>
-            <w:tcBorders>
-              <w:top w:val="single" w:sz="4" w:space="0" w:color="BFBFBF"/>
-              <w:left w:val="single" w:sz="4" w:space="0" w:color="BFBFBF"/>
-              <w:bottom w:val="single" w:sz="4" w:space="0" w:color="BFBFBF"/>
-              <w:right w:val="single" w:sz="4" w:space="0" w:color="BFBFBF"/>
-            </w:tcBorders>
-          </w:tcPr>
-          <w:p>
-            <w:pPr>
-              <w:spacing w:after="0"/>
-              <w:ind w:left="2" w:firstLine="182"/>
-              <w:jc w:val="both"/>
-            </w:pPr>
-            <w:r>
-              <w:rPr>
-                <w:rFonts w:ascii="Century Gothic" w:eastAsia="Century Gothic" w:hAnsi="Century Gothic" w:cs="Century Gothic"/>
-                <w:sz w:val="18"/>
-              </w:rPr>
-              <w:t xml:space="preserve">To be announced after confirmation of order </w:t>
-            </w:r>
-          </w:p>
-        </w:tc>
-      </w:tr>
-      <w:tr>
-        <w:trPr>
-          <w:trHeight w:val="509"/>
-        </w:trPr>
-        <w:tc>
-          <w:tcPr>
-            <w:tcW w:w="7107" w:type="dxa"/>
-            <w:gridSpan w:val="2"/>
-            <w:tcBorders>
-              <w:top w:val="single" w:sz="4" w:space="0" w:color="BFBFBF"/>
-              <w:left w:val="single" w:sz="4" w:space="0" w:color="BFBFBF"/>
-              <w:bottom w:val="single" w:sz="4" w:space="0" w:color="BFBFBF"/>
-              <w:right w:val="single" w:sz="4" w:space="0" w:color="BFBFBF"/>
-            </w:tcBorders>
-            <w:vAlign w:val="center"/>
-          </w:tcPr>
-          <w:p>
-            <w:pPr>
-              <w:spacing w:after="0"/>
-              <w:ind w:left="185"/>
-            </w:pPr>
-            <w:r>
-              <w:rPr>
-                <w:rFonts w:ascii="Century Gothic" w:eastAsia="Century Gothic" w:hAnsi="Century Gothic" w:cs="Century Gothic"/>
-                <w:sz w:val="18"/>
-              </w:rPr>
-              <w:t xml:space="preserve"> Backend </w:t>
-            </w:r>
-            <w:proofErr w:type="spellStart"/>
-            <w:r>
-              <w:rPr>
-                <w:rFonts w:ascii="Century Gothic" w:eastAsia="Century Gothic" w:hAnsi="Century Gothic" w:cs="Century Gothic"/>
-                <w:sz w:val="18"/>
-              </w:rPr>
-              <w:t>Api</w:t>
-            </w:r>
-            <w:proofErr w:type="spellEnd"/>
-            <w:r>
-              <w:rPr>
-                <w:rFonts w:ascii="Century Gothic" w:eastAsia="Century Gothic" w:hAnsi="Century Gothic" w:cs="Century Gothic"/>
-                <w:sz w:val="18"/>
-              </w:rPr>
-              <w:t xml:space="preserve"> Part 3(Research Papers) </w:t>
-            </w:r>
-          </w:p>
-        </w:tc>
-        <w:tc>
-          <w:tcPr>
-            <w:tcW w:w="4324" w:type="dxa"/>
-            <w:tcBorders>
-              <w:top w:val="single" w:sz="4" w:space="0" w:color="BFBFBF"/>
-              <w:left w:val="single" w:sz="4" w:space="0" w:color="BFBFBF"/>
-              <w:bottom w:val="single" w:sz="4" w:space="0" w:color="BFBFBF"/>
-              <w:right w:val="single" w:sz="4" w:space="0" w:color="BFBFBF"/>
-            </w:tcBorders>
-          </w:tcPr>
-          <w:p>
-            <w:pPr>
-              <w:spacing w:after="0"/>
-              <w:ind w:left="2" w:firstLine="182"/>
-              <w:jc w:val="both"/>
-            </w:pPr>
-            <w:r>
-              <w:rPr>
-                <w:rFonts w:ascii="Century Gothic" w:eastAsia="Century Gothic" w:hAnsi="Century Gothic" w:cs="Century Gothic"/>
-                <w:sz w:val="18"/>
-              </w:rPr>
-              <w:t xml:space="preserve">To be announced after confirmation of order </w:t>
-            </w:r>
-          </w:p>
-        </w:tc>
-      </w:tr>
-      <w:tr>
-        <w:trPr>
-          <w:trHeight w:val="514"/>
-        </w:trPr>
-        <w:tc>
-          <w:tcPr>
-            <w:tcW w:w="7107" w:type="dxa"/>
-            <w:gridSpan w:val="2"/>
-            <w:tcBorders>
-              <w:top w:val="single" w:sz="4" w:space="0" w:color="BFBFBF"/>
-              <w:left w:val="single" w:sz="4" w:space="0" w:color="BFBFBF"/>
-              <w:bottom w:val="single" w:sz="4" w:space="0" w:color="BFBFBF"/>
-              <w:right w:val="single" w:sz="4" w:space="0" w:color="BFBFBF"/>
-            </w:tcBorders>
-            <w:vAlign w:val="center"/>
-          </w:tcPr>
-          <w:p>
-            <w:pPr>
-              <w:spacing w:after="0"/>
-              <w:ind w:left="185"/>
-            </w:pPr>
+              <w:t xml:space="preserve">Now the application is only for company and its </w:t>
+            </w:r>
+            <w:r>
+              <w:rPr>
+                <w:rFonts w:ascii="Century Gothic" w:eastAsia="Century Gothic" w:hAnsi="Century Gothic" w:cs="Century Gothic"/>
+                <w:sz w:val="18"/>
+              </w:rPr>
+              <w:t>employee’s</w:t>
+            </w:r>
+            <w:r>
+              <w:rPr>
+                <w:rFonts w:ascii="Century Gothic" w:eastAsia="Century Gothic" w:hAnsi="Century Gothic" w:cs="Century Gothic"/>
+                <w:sz w:val="18"/>
+              </w:rPr>
+              <w:t>.</w:t>
+            </w:r>
             <w:r>
               <w:rPr>
                 <w:rFonts w:ascii="Century Gothic" w:eastAsia="Century Gothic" w:hAnsi="Century Gothic" w:cs="Century Gothic"/>
@@ -2344,470 +3167,42 @@
                 <w:rFonts w:ascii="Century Gothic" w:eastAsia="Century Gothic" w:hAnsi="Century Gothic" w:cs="Century Gothic"/>
                 <w:sz w:val="18"/>
               </w:rPr>
-              <w:t xml:space="preserve">Backend </w:t>
-            </w:r>
-            <w:proofErr w:type="spellStart"/>
-            <w:r>
-              <w:rPr>
-                <w:rFonts w:ascii="Century Gothic" w:eastAsia="Century Gothic" w:hAnsi="Century Gothic" w:cs="Century Gothic"/>
-                <w:sz w:val="18"/>
-              </w:rPr>
-              <w:t>Api</w:t>
-            </w:r>
-            <w:proofErr w:type="spellEnd"/>
-            <w:r>
-              <w:rPr>
-                <w:rFonts w:ascii="Century Gothic" w:eastAsia="Century Gothic" w:hAnsi="Century Gothic" w:cs="Century Gothic"/>
-                <w:sz w:val="18"/>
-              </w:rPr>
-              <w:t xml:space="preserve"> Part 4(Admin Panel support) </w:t>
-            </w:r>
-          </w:p>
-        </w:tc>
-        <w:tc>
-          <w:tcPr>
-            <w:tcW w:w="4324" w:type="dxa"/>
-            <w:tcBorders>
-              <w:top w:val="single" w:sz="4" w:space="0" w:color="BFBFBF"/>
-              <w:left w:val="single" w:sz="4" w:space="0" w:color="BFBFBF"/>
-              <w:bottom w:val="single" w:sz="4" w:space="0" w:color="BFBFBF"/>
-              <w:right w:val="single" w:sz="4" w:space="0" w:color="BFBFBF"/>
-            </w:tcBorders>
-          </w:tcPr>
-          <w:p>
-            <w:pPr>
-              <w:spacing w:after="0"/>
-              <w:ind w:left="2" w:firstLine="182"/>
-              <w:jc w:val="both"/>
-            </w:pPr>
-            <w:r>
-              <w:rPr>
-                <w:rFonts w:ascii="Century Gothic" w:eastAsia="Century Gothic" w:hAnsi="Century Gothic" w:cs="Century Gothic"/>
-                <w:sz w:val="18"/>
-              </w:rPr>
-              <w:t xml:space="preserve">To be announced after confirmation of order </w:t>
-            </w:r>
-          </w:p>
-        </w:tc>
-      </w:tr>
-      <w:tr>
-        <w:trPr>
-          <w:trHeight w:val="509"/>
-        </w:trPr>
-        <w:tc>
-          <w:tcPr>
-            <w:tcW w:w="7107" w:type="dxa"/>
-            <w:gridSpan w:val="2"/>
-            <w:tcBorders>
-              <w:top w:val="single" w:sz="4" w:space="0" w:color="BFBFBF"/>
-              <w:left w:val="single" w:sz="4" w:space="0" w:color="BFBFBF"/>
-              <w:bottom w:val="single" w:sz="4" w:space="0" w:color="BFBFBF"/>
-              <w:right w:val="single" w:sz="4" w:space="0" w:color="BFBFBF"/>
-            </w:tcBorders>
-            <w:vAlign w:val="center"/>
-          </w:tcPr>
-          <w:p>
-            <w:pPr>
-              <w:spacing w:after="0"/>
-              <w:ind w:left="185"/>
-            </w:pPr>
-            <w:r>
-              <w:rPr>
-                <w:rFonts w:ascii="Century Gothic" w:eastAsia="Century Gothic" w:hAnsi="Century Gothic" w:cs="Century Gothic"/>
-                <w:sz w:val="18"/>
-              </w:rPr>
-              <w:t xml:space="preserve"> Backend </w:t>
-            </w:r>
-            <w:proofErr w:type="spellStart"/>
-            <w:r>
-              <w:rPr>
-                <w:rFonts w:ascii="Century Gothic" w:eastAsia="Century Gothic" w:hAnsi="Century Gothic" w:cs="Century Gothic"/>
-                <w:sz w:val="18"/>
-              </w:rPr>
-              <w:t>Api</w:t>
-            </w:r>
-            <w:proofErr w:type="spellEnd"/>
-            <w:r>
-              <w:rPr>
-                <w:rFonts w:ascii="Century Gothic" w:eastAsia="Century Gothic" w:hAnsi="Century Gothic" w:cs="Century Gothic"/>
-                <w:sz w:val="18"/>
-              </w:rPr>
-              <w:t xml:space="preserve"> Part 5(Security) </w:t>
-            </w:r>
-          </w:p>
-        </w:tc>
-        <w:tc>
-          <w:tcPr>
-            <w:tcW w:w="4324" w:type="dxa"/>
-            <w:tcBorders>
-              <w:top w:val="single" w:sz="4" w:space="0" w:color="BFBFBF"/>
-              <w:left w:val="single" w:sz="4" w:space="0" w:color="BFBFBF"/>
-              <w:bottom w:val="single" w:sz="4" w:space="0" w:color="BFBFBF"/>
-              <w:right w:val="single" w:sz="4" w:space="0" w:color="BFBFBF"/>
-            </w:tcBorders>
-          </w:tcPr>
-          <w:p>
-            <w:pPr>
-              <w:spacing w:after="0"/>
-              <w:ind w:left="2" w:firstLine="182"/>
-              <w:jc w:val="both"/>
-            </w:pPr>
-            <w:r>
-              <w:rPr>
-                <w:rFonts w:ascii="Century Gothic" w:eastAsia="Century Gothic" w:hAnsi="Century Gothic" w:cs="Century Gothic"/>
-                <w:sz w:val="18"/>
-              </w:rPr>
-              <w:t xml:space="preserve">To be announced after confirmation of order </w:t>
-            </w:r>
-          </w:p>
-        </w:tc>
-      </w:tr>
-      <w:tr>
-        <w:trPr>
-          <w:trHeight w:val="509"/>
-        </w:trPr>
-        <w:tc>
-          <w:tcPr>
-            <w:tcW w:w="7107" w:type="dxa"/>
-            <w:gridSpan w:val="2"/>
-            <w:tcBorders>
-              <w:top w:val="single" w:sz="4" w:space="0" w:color="BFBFBF"/>
-              <w:left w:val="single" w:sz="4" w:space="0" w:color="BFBFBF"/>
-              <w:bottom w:val="single" w:sz="4" w:space="0" w:color="BFBFBF"/>
-              <w:right w:val="single" w:sz="4" w:space="0" w:color="BFBFBF"/>
-            </w:tcBorders>
-            <w:vAlign w:val="center"/>
-          </w:tcPr>
-          <w:p>
-            <w:pPr>
-              <w:spacing w:after="0"/>
-              <w:ind w:left="185"/>
-            </w:pPr>
-            <w:r>
-              <w:rPr>
-                <w:rFonts w:ascii="Century Gothic" w:eastAsia="Century Gothic" w:hAnsi="Century Gothic" w:cs="Century Gothic"/>
-                <w:sz w:val="18"/>
-              </w:rPr>
-              <w:t xml:space="preserve"> Frontend Part 1 (Login and Registration) </w:t>
-            </w:r>
-          </w:p>
-        </w:tc>
-        <w:tc>
-          <w:tcPr>
-            <w:tcW w:w="4324" w:type="dxa"/>
-            <w:tcBorders>
-              <w:top w:val="single" w:sz="4" w:space="0" w:color="BFBFBF"/>
-              <w:left w:val="single" w:sz="4" w:space="0" w:color="BFBFBF"/>
-              <w:bottom w:val="single" w:sz="4" w:space="0" w:color="BFBFBF"/>
-              <w:right w:val="single" w:sz="4" w:space="0" w:color="BFBFBF"/>
-            </w:tcBorders>
-          </w:tcPr>
-          <w:p>
-            <w:pPr>
-              <w:spacing w:after="0"/>
-              <w:ind w:left="2" w:firstLine="182"/>
-              <w:jc w:val="both"/>
-            </w:pPr>
-            <w:r>
-              <w:rPr>
-                <w:rFonts w:ascii="Century Gothic" w:eastAsia="Century Gothic" w:hAnsi="Century Gothic" w:cs="Century Gothic"/>
-                <w:sz w:val="18"/>
-              </w:rPr>
-              <w:t xml:space="preserve">To be announced after confirmation of order </w:t>
-            </w:r>
-          </w:p>
-        </w:tc>
-      </w:tr>
-      <w:tr>
-        <w:trPr>
-          <w:trHeight w:val="509"/>
-        </w:trPr>
-        <w:tc>
-          <w:tcPr>
-            <w:tcW w:w="7107" w:type="dxa"/>
-            <w:gridSpan w:val="2"/>
-            <w:tcBorders>
-              <w:top w:val="single" w:sz="4" w:space="0" w:color="BFBFBF"/>
-              <w:left w:val="single" w:sz="4" w:space="0" w:color="BFBFBF"/>
-              <w:bottom w:val="single" w:sz="4" w:space="0" w:color="BFBFBF"/>
-              <w:right w:val="single" w:sz="4" w:space="0" w:color="BFBFBF"/>
-            </w:tcBorders>
-            <w:vAlign w:val="center"/>
-          </w:tcPr>
-          <w:p>
-            <w:pPr>
-              <w:spacing w:after="0"/>
-              <w:ind w:left="185"/>
-            </w:pPr>
-            <w:r>
-              <w:rPr>
-                <w:rFonts w:ascii="Century Gothic" w:eastAsia="Century Gothic" w:hAnsi="Century Gothic" w:cs="Century Gothic"/>
-                <w:sz w:val="18"/>
-              </w:rPr>
-              <w:t xml:space="preserve"> </w:t>
-            </w:r>
-            <w:r>
-              <w:rPr>
-                <w:rFonts w:ascii="Century Gothic" w:eastAsia="Century Gothic" w:hAnsi="Century Gothic" w:cs="Century Gothic"/>
-                <w:sz w:val="18"/>
-              </w:rPr>
-              <w:t xml:space="preserve">Frontend Part 2 (Home Page) </w:t>
-            </w:r>
-          </w:p>
-        </w:tc>
-        <w:tc>
-          <w:tcPr>
-            <w:tcW w:w="4324" w:type="dxa"/>
-            <w:tcBorders>
-              <w:top w:val="single" w:sz="4" w:space="0" w:color="BFBFBF"/>
-              <w:left w:val="single" w:sz="4" w:space="0" w:color="BFBFBF"/>
-              <w:bottom w:val="single" w:sz="4" w:space="0" w:color="BFBFBF"/>
-              <w:right w:val="single" w:sz="4" w:space="0" w:color="BFBFBF"/>
-            </w:tcBorders>
-          </w:tcPr>
-          <w:p>
-            <w:pPr>
-              <w:spacing w:after="0"/>
-              <w:ind w:left="2" w:firstLine="182"/>
-              <w:jc w:val="both"/>
-            </w:pPr>
-            <w:r>
-              <w:rPr>
-                <w:rFonts w:ascii="Century Gothic" w:eastAsia="Century Gothic" w:hAnsi="Century Gothic" w:cs="Century Gothic"/>
-                <w:sz w:val="18"/>
-              </w:rPr>
-              <w:t xml:space="preserve">To be announced after confirmation of order </w:t>
-            </w:r>
-          </w:p>
-        </w:tc>
-      </w:tr>
-      <w:tr>
-        <w:trPr>
-          <w:trHeight w:val="514"/>
-        </w:trPr>
-        <w:tc>
-          <w:tcPr>
-            <w:tcW w:w="7107" w:type="dxa"/>
-            <w:gridSpan w:val="2"/>
-            <w:tcBorders>
-              <w:top w:val="single" w:sz="4" w:space="0" w:color="BFBFBF"/>
-              <w:left w:val="single" w:sz="4" w:space="0" w:color="BFBFBF"/>
-              <w:bottom w:val="single" w:sz="4" w:space="0" w:color="BFBFBF"/>
-              <w:right w:val="single" w:sz="4" w:space="0" w:color="BFBFBF"/>
-            </w:tcBorders>
-            <w:vAlign w:val="center"/>
-          </w:tcPr>
-          <w:p>
-            <w:pPr>
-              <w:spacing w:after="0"/>
-              <w:ind w:left="185"/>
-            </w:pPr>
-            <w:r>
-              <w:rPr>
-                <w:rFonts w:ascii="Century Gothic" w:eastAsia="Century Gothic" w:hAnsi="Century Gothic" w:cs="Century Gothic"/>
-                <w:sz w:val="18"/>
-              </w:rPr>
-              <w:t xml:space="preserve"> Frontend Part 3 (All relevant Pages) </w:t>
-            </w:r>
-          </w:p>
-        </w:tc>
-        <w:tc>
-          <w:tcPr>
-            <w:tcW w:w="4324" w:type="dxa"/>
-            <w:tcBorders>
-              <w:top w:val="single" w:sz="4" w:space="0" w:color="BFBFBF"/>
-              <w:left w:val="single" w:sz="4" w:space="0" w:color="BFBFBF"/>
-              <w:bottom w:val="single" w:sz="4" w:space="0" w:color="BFBFBF"/>
-              <w:right w:val="single" w:sz="4" w:space="0" w:color="BFBFBF"/>
-            </w:tcBorders>
-          </w:tcPr>
-          <w:p>
-            <w:pPr>
-              <w:spacing w:after="0"/>
-              <w:ind w:left="2" w:firstLine="182"/>
-              <w:jc w:val="both"/>
-            </w:pPr>
-            <w:r>
-              <w:rPr>
-                <w:rFonts w:ascii="Century Gothic" w:eastAsia="Century Gothic" w:hAnsi="Century Gothic" w:cs="Century Gothic"/>
-                <w:sz w:val="18"/>
-              </w:rPr>
-              <w:t xml:space="preserve">To be announced after confirmation of order </w:t>
-            </w:r>
-          </w:p>
-        </w:tc>
-      </w:tr>
-      <w:tr>
-        <w:trPr>
-          <w:trHeight w:val="509"/>
-        </w:trPr>
-        <w:tc>
-          <w:tcPr>
-            <w:tcW w:w="7107" w:type="dxa"/>
-            <w:gridSpan w:val="2"/>
-            <w:tcBorders>
-              <w:top w:val="single" w:sz="4" w:space="0" w:color="BFBFBF"/>
-              <w:left w:val="single" w:sz="4" w:space="0" w:color="BFBFBF"/>
-              <w:bottom w:val="single" w:sz="4" w:space="0" w:color="BFBFBF"/>
-              <w:right w:val="single" w:sz="4" w:space="0" w:color="BFBFBF"/>
-            </w:tcBorders>
-            <w:vAlign w:val="center"/>
-          </w:tcPr>
-          <w:p>
-            <w:pPr>
-              <w:spacing w:after="0"/>
-              <w:ind w:left="185"/>
-            </w:pPr>
-            <w:r>
-              <w:rPr>
-                <w:rFonts w:ascii="Century Gothic" w:eastAsia="Century Gothic" w:hAnsi="Century Gothic" w:cs="Century Gothic"/>
-                <w:sz w:val="18"/>
-              </w:rPr>
-              <w:t xml:space="preserve"> Frontend Part 3 (User Profile and Settings) </w:t>
-            </w:r>
-          </w:p>
-        </w:tc>
-        <w:tc>
-          <w:tcPr>
-            <w:tcW w:w="4324" w:type="dxa"/>
-            <w:tcBorders>
-              <w:top w:val="single" w:sz="4" w:space="0" w:color="BFBFBF"/>
-              <w:left w:val="single" w:sz="4" w:space="0" w:color="BFBFBF"/>
-              <w:bottom w:val="single" w:sz="4" w:space="0" w:color="BFBFBF"/>
-              <w:right w:val="single" w:sz="4" w:space="0" w:color="BFBFBF"/>
-            </w:tcBorders>
-          </w:tcPr>
-          <w:p>
-            <w:pPr>
-              <w:spacing w:after="0"/>
-              <w:ind w:left="2" w:firstLine="182"/>
-              <w:jc w:val="both"/>
-            </w:pPr>
-            <w:r>
-              <w:rPr>
-                <w:rFonts w:ascii="Century Gothic" w:eastAsia="Century Gothic" w:hAnsi="Century Gothic" w:cs="Century Gothic"/>
-                <w:sz w:val="18"/>
-              </w:rPr>
-              <w:t xml:space="preserve">To be announced after confirmation of order </w:t>
-            </w:r>
-          </w:p>
-        </w:tc>
-      </w:tr>
-      <w:tr>
-        <w:trPr>
-          <w:trHeight w:val="509"/>
-        </w:trPr>
-        <w:tc>
-          <w:tcPr>
-            <w:tcW w:w="7107" w:type="dxa"/>
-            <w:gridSpan w:val="2"/>
-            <w:tcBorders>
-              <w:top w:val="single" w:sz="4" w:space="0" w:color="BFBFBF"/>
-              <w:left w:val="single" w:sz="4" w:space="0" w:color="BFBFBF"/>
-              <w:bottom w:val="single" w:sz="4" w:space="0" w:color="BFBFBF"/>
-              <w:right w:val="single" w:sz="4" w:space="0" w:color="BFBFBF"/>
-            </w:tcBorders>
-            <w:vAlign w:val="center"/>
-          </w:tcPr>
-          <w:p>
-            <w:pPr>
-              <w:spacing w:after="0"/>
-              <w:ind w:left="185"/>
-            </w:pPr>
-            <w:r>
-              <w:rPr>
-                <w:rFonts w:ascii="Century Gothic" w:eastAsia="Century Gothic" w:hAnsi="Century Gothic" w:cs="Century Gothic"/>
-                <w:sz w:val="18"/>
-              </w:rPr>
-              <w:t xml:space="preserve"> </w:t>
-            </w:r>
-            <w:r>
-              <w:rPr>
-                <w:rFonts w:ascii="Century Gothic" w:eastAsia="Century Gothic" w:hAnsi="Century Gothic" w:cs="Century Gothic"/>
-                <w:sz w:val="18"/>
-              </w:rPr>
-              <w:t xml:space="preserve">Admin Panel </w:t>
-            </w:r>
-          </w:p>
-        </w:tc>
-        <w:tc>
-          <w:tcPr>
-            <w:tcW w:w="4324" w:type="dxa"/>
-            <w:tcBorders>
-              <w:top w:val="single" w:sz="4" w:space="0" w:color="BFBFBF"/>
-              <w:left w:val="single" w:sz="4" w:space="0" w:color="BFBFBF"/>
-              <w:bottom w:val="single" w:sz="4" w:space="0" w:color="BFBFBF"/>
-              <w:right w:val="single" w:sz="4" w:space="0" w:color="BFBFBF"/>
-            </w:tcBorders>
-          </w:tcPr>
-          <w:p>
-            <w:pPr>
-              <w:spacing w:after="0"/>
-              <w:ind w:left="2" w:firstLine="182"/>
-              <w:jc w:val="both"/>
-            </w:pPr>
-            <w:r>
-              <w:rPr>
-                <w:rFonts w:ascii="Century Gothic" w:eastAsia="Century Gothic" w:hAnsi="Century Gothic" w:cs="Century Gothic"/>
-                <w:sz w:val="18"/>
-              </w:rPr>
-              <w:t xml:space="preserve">To be announced after confirmation of order </w:t>
-            </w:r>
-          </w:p>
-        </w:tc>
-      </w:tr>
-      <w:tr>
-        <w:trPr>
-          <w:trHeight w:val="509"/>
-        </w:trPr>
-        <w:tc>
-          <w:tcPr>
-            <w:tcW w:w="7107" w:type="dxa"/>
-            <w:gridSpan w:val="2"/>
-            <w:tcBorders>
-              <w:top w:val="single" w:sz="4" w:space="0" w:color="BFBFBF"/>
-              <w:left w:val="single" w:sz="4" w:space="0" w:color="BFBFBF"/>
-              <w:bottom w:val="single" w:sz="4" w:space="0" w:color="BFBFBF"/>
-              <w:right w:val="single" w:sz="4" w:space="0" w:color="BFBFBF"/>
-            </w:tcBorders>
-            <w:vAlign w:val="center"/>
-          </w:tcPr>
-          <w:p>
-            <w:pPr>
-              <w:spacing w:after="0"/>
-              <w:ind w:left="185"/>
-            </w:pPr>
-            <w:r>
-              <w:rPr>
-                <w:rFonts w:ascii="Century Gothic" w:eastAsia="Century Gothic" w:hAnsi="Century Gothic" w:cs="Century Gothic"/>
-                <w:sz w:val="18"/>
-              </w:rPr>
-              <w:t xml:space="preserve"> Integration </w:t>
-            </w:r>
-          </w:p>
-        </w:tc>
-        <w:tc>
-          <w:tcPr>
-            <w:tcW w:w="4324" w:type="dxa"/>
-            <w:tcBorders>
-              <w:top w:val="single" w:sz="4" w:space="0" w:color="BFBFBF"/>
-              <w:left w:val="single" w:sz="4" w:space="0" w:color="BFBFBF"/>
-              <w:bottom w:val="single" w:sz="4" w:space="0" w:color="BFBFBF"/>
-              <w:right w:val="single" w:sz="4" w:space="0" w:color="BFBFBF"/>
-            </w:tcBorders>
-          </w:tcPr>
-          <w:p>
-            <w:pPr>
-              <w:spacing w:after="0"/>
-              <w:ind w:left="2" w:firstLine="182"/>
-              <w:jc w:val="both"/>
-            </w:pPr>
-            <w:r>
-              <w:rPr>
-                <w:rFonts w:ascii="Century Gothic" w:eastAsia="Century Gothic" w:hAnsi="Century Gothic" w:cs="Century Gothic"/>
-                <w:sz w:val="18"/>
-              </w:rPr>
-              <w:t xml:space="preserve">To be announced after confirmation of order </w:t>
+              <w:t>Future</w:t>
+            </w:r>
+            <w:r>
+              <w:rPr>
+                <w:rFonts w:ascii="Century Gothic" w:eastAsia="Century Gothic" w:hAnsi="Century Gothic" w:cs="Century Gothic"/>
+                <w:sz w:val="18"/>
+              </w:rPr>
+              <w:t xml:space="preserve"> work includes the integration of </w:t>
+            </w:r>
+            <w:r>
+              <w:rPr>
+                <w:rFonts w:ascii="Century Gothic" w:eastAsia="Century Gothic" w:hAnsi="Century Gothic" w:cs="Century Gothic"/>
+                <w:sz w:val="18"/>
+              </w:rPr>
+              <w:t>customer’s</w:t>
+            </w:r>
+            <w:r>
+              <w:rPr>
+                <w:rFonts w:ascii="Century Gothic" w:eastAsia="Century Gothic" w:hAnsi="Century Gothic" w:cs="Century Gothic"/>
+                <w:sz w:val="18"/>
+              </w:rPr>
+              <w:t xml:space="preserve"> login where they can easily keep track of their installments too and for the brokers so they </w:t>
+            </w:r>
+            <w:r>
+              <w:rPr>
+                <w:rFonts w:ascii="Century Gothic" w:eastAsia="Century Gothic" w:hAnsi="Century Gothic" w:cs="Century Gothic"/>
+                <w:sz w:val="18"/>
+              </w:rPr>
+              <w:t xml:space="preserve">can </w:t>
+            </w:r>
+            <w:r>
+              <w:rPr>
+                <w:rFonts w:ascii="Century Gothic" w:eastAsia="Century Gothic" w:hAnsi="Century Gothic" w:cs="Century Gothic"/>
+                <w:sz w:val="18"/>
+              </w:rPr>
+              <w:t>get the relevant information about the company’s project.</w:t>
             </w:r>
           </w:p>
         </w:tc>
@@ -2818,12 +3213,8 @@
         <w:spacing w:after="0"/>
         <w:jc w:val="both"/>
       </w:pPr>
-      <w:r>
-        <w:rPr>
-          <w:sz w:val="24"/>
-        </w:rPr>
-        <w:t xml:space="preserve"> </w:t>
-      </w:r>
+      <w:bookmarkStart w:id="0" w:name="_GoBack"/>
+      <w:bookmarkEnd w:id="0"/>
     </w:p>
     <w:sectPr>
       <w:pgSz w:w="12240" w:h="15840"/>
@@ -3740,6 +4131,18 @@
       </w:tblCellMar>
     </w:tblPr>
   </w:style>
+  <w:style w:type="character" w:styleId="Hyperlink">
+    <w:name w:val="Hyperlink"/>
+    <w:basedOn w:val="DefaultParagraphFont"/>
+    <w:uiPriority w:val="99"/>
+    <w:semiHidden/>
+    <w:unhideWhenUsed/>
+    <w:rsid w:val="004B04E4"/>
+    <w:rPr>
+      <w:color w:val="0000FF"/>
+      <w:u w:val="single"/>
+    </w:rPr>
+  </w:style>
 </w:styles>
 </file>
 

</xml_diff>